<commit_message>
Parę uwag ode mnie
</commit_message>
<xml_diff>
--- a/UML/Diagram klas/Klasy.docx
+++ b/UML/Diagram klas/Klasy.docx
@@ -1,6 +1,6 @@
 
 <file path=word/document.xml><?xml version="1.0" encoding="utf-8"?>
-<w:document xmlns:ve="http://schemas.openxmlformats.org/markup-compatibility/2006" xmlns:o="urn:schemas-microsoft-com:office:office" xmlns:r="http://schemas.openxmlformats.org/officeDocument/2006/relationships" xmlns:m="http://schemas.openxmlformats.org/officeDocument/2006/math" xmlns:v="urn:schemas-microsoft-com:vml" xmlns:wp="http://schemas.openxmlformats.org/drawingml/2006/wordprocessingDrawing" xmlns:w10="urn:schemas-microsoft-com:office:word" xmlns:w="http://schemas.openxmlformats.org/wordprocessingml/2006/main" xmlns:wne="http://schemas.microsoft.com/office/word/2006/wordml">
+<w:document xmlns:wpc="http://schemas.microsoft.com/office/word/2010/wordprocessingCanvas" xmlns:mc="http://schemas.openxmlformats.org/markup-compatibility/2006" xmlns:o="urn:schemas-microsoft-com:office:office" xmlns:r="http://schemas.openxmlformats.org/officeDocument/2006/relationships" xmlns:m="http://schemas.openxmlformats.org/officeDocument/2006/math" xmlns:v="urn:schemas-microsoft-com:vml" xmlns:wp14="http://schemas.microsoft.com/office/word/2010/wordprocessingDrawing" xmlns:wp="http://schemas.openxmlformats.org/drawingml/2006/wordprocessingDrawing" xmlns:w10="urn:schemas-microsoft-com:office:word" xmlns:w="http://schemas.openxmlformats.org/wordprocessingml/2006/main" xmlns:w14="http://schemas.microsoft.com/office/word/2010/wordml" xmlns:w15="http://schemas.microsoft.com/office/word/2012/wordml" xmlns:wpg="http://schemas.microsoft.com/office/word/2010/wordprocessingGroup" xmlns:wpi="http://schemas.microsoft.com/office/word/2010/wordprocessingInk" xmlns:wne="http://schemas.microsoft.com/office/word/2006/wordml" xmlns:wps="http://schemas.microsoft.com/office/word/2010/wordprocessingShape" mc:Ignorable="w14 w15 wp14">
   <w:body>
     <w:p>
       <w:pPr>
@@ -16,7 +16,7 @@
         <w:tblStyle w:val="Tabela-Siatka"/>
         <w:tblW w:w="0" w:type="auto"/>
         <w:tblInd w:w="392" w:type="dxa"/>
-        <w:tblLook w:val="04A0"/>
+        <w:tblLook w:val="04A0" w:firstRow="1" w:lastRow="0" w:firstColumn="1" w:lastColumn="0" w:noHBand="0" w:noVBand="1"/>
       </w:tblPr>
       <w:tblGrid>
         <w:gridCol w:w="1843"/>
@@ -250,12 +250,32 @@
         <w:spacing w:line="480" w:lineRule="auto"/>
       </w:pPr>
     </w:p>
+    <w:p/>
+    <w:p/>
+    <w:p/>
+    <w:p/>
+    <w:p/>
+    <w:p/>
+    <w:p/>
+    <w:p/>
+    <w:p/>
+    <w:p/>
+    <w:p/>
+    <w:p/>
+    <w:p/>
+    <w:p/>
+    <w:p/>
+    <w:p/>
+    <w:p/>
+    <w:p/>
+    <w:p/>
     <w:p>
       <w:pPr>
         <w:pStyle w:val="Nagwek2"/>
         <w:spacing w:line="480" w:lineRule="auto"/>
       </w:pPr>
       <w:r>
+        <w:lastRenderedPageBreak/>
         <w:t>Ship</w:t>
       </w:r>
     </w:p>
@@ -264,7 +284,7 @@
         <w:tblStyle w:val="Tabela-Siatka"/>
         <w:tblW w:w="0" w:type="auto"/>
         <w:tblInd w:w="392" w:type="dxa"/>
-        <w:tblLook w:val="04A0"/>
+        <w:tblLook w:val="04A0" w:firstRow="1" w:lastRow="0" w:firstColumn="1" w:lastColumn="0" w:noHBand="0" w:noVBand="1"/>
       </w:tblPr>
       <w:tblGrid>
         <w:gridCol w:w="1843"/>
@@ -471,6 +491,34 @@
         <w:tc>
           <w:tcPr>
             <w:tcW w:w="1843" w:type="dxa"/>
+          </w:tcPr>
+          <w:p>
+            <w:pPr>
+              <w:spacing w:before="80" w:after="80"/>
+            </w:pPr>
+            <w:r>
+              <w:t>Szybkość</w:t>
+            </w:r>
+          </w:p>
+        </w:tc>
+        <w:tc>
+          <w:tcPr>
+            <w:tcW w:w="6095" w:type="dxa"/>
+          </w:tcPr>
+          <w:p>
+            <w:pPr>
+              <w:spacing w:before="80" w:after="80"/>
+            </w:pPr>
+            <w:r>
+              <w:t>Tylko jak zaimplementujemy Focus. Względnie to może być bool ifFocus.</w:t>
+            </w:r>
+          </w:p>
+        </w:tc>
+      </w:tr>
+      <w:tr>
+        <w:tc>
+          <w:tcPr>
+            <w:tcW w:w="1843" w:type="dxa"/>
             <w:tcBorders>
               <w:bottom w:val="single" w:sz="4" w:space="0" w:color="000000" w:themeColor="text1"/>
             </w:tcBorders>
@@ -564,7 +612,21 @@
               <w:spacing w:before="80" w:after="80"/>
             </w:pPr>
             <w:r>
-              <w:t>Z jaką się startuje.</w:t>
+              <w:t xml:space="preserve">Z jaką się </w:t>
+            </w:r>
+            <w:commentRangeStart w:id="1"/>
+            <w:r>
+              <w:t>startuje</w:t>
+            </w:r>
+            <w:commentRangeEnd w:id="1"/>
+            <w:r>
+              <w:rPr>
+                <w:rStyle w:val="Odwoaniedokomentarza"/>
+              </w:rPr>
+              <w:commentReference w:id="1"/>
+            </w:r>
+            <w:r>
+              <w:t>.</w:t>
             </w:r>
           </w:p>
         </w:tc>
@@ -626,7 +688,21 @@
               <w:spacing w:before="80" w:after="80"/>
             </w:pPr>
             <w:r>
-              <w:t>Obecna moc postaci.</w:t>
+              <w:t xml:space="preserve">Obecna moc </w:t>
+            </w:r>
+            <w:commentRangeStart w:id="2"/>
+            <w:r>
+              <w:t>postaci</w:t>
+            </w:r>
+            <w:commentRangeEnd w:id="2"/>
+            <w:r>
+              <w:rPr>
+                <w:rStyle w:val="Odwoaniedokomentarza"/>
+              </w:rPr>
+              <w:commentReference w:id="2"/>
+            </w:r>
+            <w:r>
+              <w:t>.</w:t>
             </w:r>
           </w:p>
         </w:tc>
@@ -781,14 +857,59 @@
           </w:p>
         </w:tc>
       </w:tr>
+      <w:tr>
+        <w:tc>
+          <w:tcPr>
+            <w:tcW w:w="1843" w:type="dxa"/>
+          </w:tcPr>
+          <w:p>
+            <w:pPr>
+              <w:spacing w:before="80" w:after="80"/>
+            </w:pPr>
+            <w:r>
+              <w:t>Użyj Focusa</w:t>
+            </w:r>
+          </w:p>
+        </w:tc>
+        <w:tc>
+          <w:tcPr>
+            <w:tcW w:w="6095" w:type="dxa"/>
+          </w:tcPr>
+          <w:p>
+            <w:pPr>
+              <w:spacing w:before="80" w:after="80"/>
+            </w:pPr>
+            <w:r>
+              <w:t>Obiekt gracza porusza się wolniej, by łatwiej było unikać pocisków.</w:t>
+            </w:r>
+          </w:p>
+        </w:tc>
+      </w:tr>
     </w:tbl>
     <w:p>
       <w:pPr>
         <w:pStyle w:val="Nagwek2"/>
         <w:spacing w:line="480" w:lineRule="auto"/>
       </w:pPr>
-      <w:r>
-        <w:lastRenderedPageBreak/>
+    </w:p>
+    <w:p>
+      <w:pPr>
+        <w:pStyle w:val="Nagwek2"/>
+        <w:spacing w:line="480" w:lineRule="auto"/>
+      </w:pPr>
+    </w:p>
+    <w:p>
+      <w:pPr>
+        <w:pStyle w:val="Nagwek2"/>
+        <w:spacing w:line="480" w:lineRule="auto"/>
+      </w:pPr>
+    </w:p>
+    <w:p>
+      <w:pPr>
+        <w:pStyle w:val="Nagwek2"/>
+        <w:spacing w:line="480" w:lineRule="auto"/>
+      </w:pPr>
+      <w:r>
         <w:t>Pocisk</w:t>
       </w:r>
     </w:p>
@@ -797,7 +918,7 @@
         <w:tblStyle w:val="Tabela-Siatka"/>
         <w:tblW w:w="0" w:type="auto"/>
         <w:tblInd w:w="392" w:type="dxa"/>
-        <w:tblLook w:val="04A0"/>
+        <w:tblLook w:val="04A0" w:firstRow="1" w:lastRow="0" w:firstColumn="1" w:lastColumn="0" w:noHBand="0" w:noVBand="1"/>
       </w:tblPr>
       <w:tblGrid>
         <w:gridCol w:w="1843"/>
@@ -841,7 +962,21 @@
               <w:t xml:space="preserve">Pojedynczy </w:t>
             </w:r>
             <w:r>
-              <w:t>z pocisków jakie może wystrzelić postać grywalna bądź wróg bądź powietrze.</w:t>
+              <w:t xml:space="preserve">z pocisków jakie może wystrzelić postać grywalna bądź wróg bądź </w:t>
+            </w:r>
+            <w:commentRangeStart w:id="3"/>
+            <w:r>
+              <w:t>powietrze</w:t>
+            </w:r>
+            <w:commentRangeEnd w:id="3"/>
+            <w:r>
+              <w:rPr>
+                <w:rStyle w:val="Odwoaniedokomentarza"/>
+              </w:rPr>
+              <w:commentReference w:id="3"/>
+            </w:r>
+            <w:r>
+              <w:t>.</w:t>
             </w:r>
           </w:p>
           <w:p>
@@ -860,7 +995,7 @@
               <w:pStyle w:val="Akapitzlist"/>
               <w:numPr>
                 <w:ilvl w:val="0"/>
-                <w:numId w:val="4"/>
+                <w:numId w:val="1"/>
               </w:numPr>
               <w:spacing w:before="120" w:after="120"/>
             </w:pPr>
@@ -873,7 +1008,7 @@
               <w:pStyle w:val="Akapitzlist"/>
               <w:numPr>
                 <w:ilvl w:val="0"/>
-                <w:numId w:val="4"/>
+                <w:numId w:val="1"/>
               </w:numPr>
               <w:spacing w:before="120" w:after="120"/>
             </w:pPr>
@@ -889,7 +1024,7 @@
               <w:pStyle w:val="Akapitzlist"/>
               <w:numPr>
                 <w:ilvl w:val="0"/>
-                <w:numId w:val="4"/>
+                <w:numId w:val="1"/>
               </w:numPr>
               <w:spacing w:before="120" w:after="120"/>
             </w:pPr>
@@ -902,7 +1037,7 @@
               <w:pStyle w:val="Akapitzlist"/>
               <w:numPr>
                 <w:ilvl w:val="0"/>
-                <w:numId w:val="4"/>
+                <w:numId w:val="1"/>
               </w:numPr>
               <w:spacing w:before="120" w:after="120"/>
             </w:pPr>
@@ -915,7 +1050,7 @@
               <w:pStyle w:val="Akapitzlist"/>
               <w:numPr>
                 <w:ilvl w:val="0"/>
-                <w:numId w:val="4"/>
+                <w:numId w:val="1"/>
               </w:numPr>
               <w:spacing w:before="120" w:after="120"/>
             </w:pPr>
@@ -931,7 +1066,7 @@
               <w:pStyle w:val="Akapitzlist"/>
               <w:numPr>
                 <w:ilvl w:val="0"/>
-                <w:numId w:val="4"/>
+                <w:numId w:val="1"/>
               </w:numPr>
               <w:spacing w:before="120" w:after="120"/>
             </w:pPr>
@@ -1070,26 +1205,20 @@
               <w:spacing w:before="80" w:after="80"/>
             </w:pPr>
             <w:r>
-              <w:t xml:space="preserve">Punkt startowy </w:t>
-            </w:r>
-            <w:r>
-              <w:t>Y</w:t>
-            </w:r>
-          </w:p>
-        </w:tc>
-        <w:tc>
-          <w:tcPr>
-            <w:tcW w:w="6095" w:type="dxa"/>
-          </w:tcPr>
-          <w:p>
-            <w:pPr>
-              <w:spacing w:before="80" w:after="80"/>
-            </w:pPr>
-            <w:r>
-              <w:t xml:space="preserve">Miejsce rozpoczęcia lotu na osi </w:t>
-            </w:r>
-            <w:r>
-              <w:t>pionowej</w:t>
+              <w:t>Punkt startowy Y</w:t>
+            </w:r>
+          </w:p>
+        </w:tc>
+        <w:tc>
+          <w:tcPr>
+            <w:tcW w:w="6095" w:type="dxa"/>
+          </w:tcPr>
+          <w:p>
+            <w:pPr>
+              <w:spacing w:before="80" w:after="80"/>
+            </w:pPr>
+            <w:r>
+              <w:t>Miejsce rozpoczęcia lotu na osi pionowej</w:t>
             </w:r>
           </w:p>
         </w:tc>
@@ -1156,10 +1285,10 @@
               <w:spacing w:before="80" w:after="80"/>
             </w:pPr>
             <w:r>
-              <w:t>Z jaką porusza się</w:t>
-            </w:r>
-            <w:r>
-              <w:t>.</w:t>
+              <w:t xml:space="preserve">Z jaką </w:t>
+            </w:r>
+            <w:r>
+              <w:t>się porusza.</w:t>
             </w:r>
           </w:p>
           <w:p>
@@ -1320,7 +1449,7 @@
         <w:tblStyle w:val="Tabela-Siatka"/>
         <w:tblW w:w="0" w:type="auto"/>
         <w:tblInd w:w="392" w:type="dxa"/>
-        <w:tblLook w:val="04A0"/>
+        <w:tblLook w:val="04A0" w:firstRow="1" w:lastRow="0" w:firstColumn="1" w:lastColumn="0" w:noHBand="0" w:noVBand="1"/>
       </w:tblPr>
       <w:tblGrid>
         <w:gridCol w:w="1843"/>
@@ -1383,7 +1512,7 @@
               <w:pStyle w:val="Akapitzlist"/>
               <w:numPr>
                 <w:ilvl w:val="0"/>
-                <w:numId w:val="5"/>
+                <w:numId w:val="2"/>
               </w:numPr>
               <w:spacing w:before="120" w:after="120"/>
             </w:pPr>
@@ -1405,7 +1534,7 @@
               <w:pStyle w:val="Akapitzlist"/>
               <w:numPr>
                 <w:ilvl w:val="0"/>
-                <w:numId w:val="5"/>
+                <w:numId w:val="2"/>
               </w:numPr>
               <w:spacing w:before="120" w:after="120"/>
             </w:pPr>
@@ -1432,16 +1561,24 @@
             <w:r>
               <w:t xml:space="preserve">W skrócie: statyczne vs dynamiczne. Ja, Forczu, skłaniam się ku drugiej opcji, bo obejmuje więcej problemów </w:t>
             </w:r>
-            <w:commentRangeStart w:id="1"/>
+            <w:commentRangeStart w:id="4"/>
+            <w:commentRangeStart w:id="5"/>
             <w:r>
               <w:t>programistycznych</w:t>
             </w:r>
-            <w:commentRangeEnd w:id="1"/>
+            <w:commentRangeEnd w:id="4"/>
             <w:r>
               <w:rPr>
                 <w:rStyle w:val="Odwoaniedokomentarza"/>
               </w:rPr>
-              <w:commentReference w:id="1"/>
+              <w:commentReference w:id="4"/>
+            </w:r>
+            <w:commentRangeEnd w:id="5"/>
+            <w:r>
+              <w:rPr>
+                <w:rStyle w:val="Odwoaniedokomentarza"/>
+              </w:rPr>
+              <w:commentReference w:id="5"/>
             </w:r>
             <w:r>
               <w:t>.</w:t>
@@ -1615,11 +1752,19 @@
             <w:pPr>
               <w:spacing w:before="80" w:after="80"/>
             </w:pPr>
+            <w:commentRangeStart w:id="6"/>
             <w:r>
               <w:t>Start</w:t>
             </w:r>
             <w:r>
               <w:t>uj</w:t>
+            </w:r>
+            <w:commentRangeEnd w:id="6"/>
+            <w:r>
+              <w:rPr>
+                <w:rStyle w:val="Odwoaniedokomentarza"/>
+              </w:rPr>
+              <w:commentReference w:id="6"/>
             </w:r>
           </w:p>
         </w:tc>
@@ -1655,7 +1800,7 @@
         <w:tblStyle w:val="Tabela-Siatka"/>
         <w:tblW w:w="0" w:type="auto"/>
         <w:tblInd w:w="392" w:type="dxa"/>
-        <w:tblLook w:val="04A0"/>
+        <w:tblLook w:val="04A0" w:firstRow="1" w:lastRow="0" w:firstColumn="1" w:lastColumn="0" w:noHBand="0" w:noVBand="1"/>
       </w:tblPr>
       <w:tblGrid>
         <w:gridCol w:w="1843"/>
@@ -2014,7 +2159,7 @@
         <w:tblStyle w:val="Tabela-Siatka"/>
         <w:tblW w:w="0" w:type="auto"/>
         <w:tblInd w:w="392" w:type="dxa"/>
-        <w:tblLook w:val="04A0"/>
+        <w:tblLook w:val="04A0" w:firstRow="1" w:lastRow="0" w:firstColumn="1" w:lastColumn="0" w:noHBand="0" w:noVBand="1"/>
       </w:tblPr>
       <w:tblGrid>
         <w:gridCol w:w="1843"/>
@@ -2185,6 +2330,34 @@
       <w:tr>
         <w:tc>
           <w:tcPr>
+            <w:tcW w:w="1843" w:type="dxa"/>
+          </w:tcPr>
+          <w:p>
+            <w:pPr>
+              <w:spacing w:before="80" w:after="80"/>
+            </w:pPr>
+            <w:r>
+              <w:t>Kształt</w:t>
+            </w:r>
+          </w:p>
+        </w:tc>
+        <w:tc>
+          <w:tcPr>
+            <w:tcW w:w="6095" w:type="dxa"/>
+          </w:tcPr>
+          <w:p>
+            <w:pPr>
+              <w:spacing w:before="80" w:after="80"/>
+            </w:pPr>
+            <w:r>
+              <w:t>Analogicznie do pocisku.</w:t>
+            </w:r>
+          </w:p>
+        </w:tc>
+      </w:tr>
+      <w:tr>
+        <w:tc>
+          <w:tcPr>
             <w:tcW w:w="7938" w:type="dxa"/>
             <w:gridSpan w:val="2"/>
             <w:shd w:val="pct25" w:color="00B050" w:fill="auto"/>
@@ -2292,6 +2465,37 @@
             <w:pPr>
               <w:spacing w:before="80" w:after="80"/>
             </w:pPr>
+          </w:p>
+        </w:tc>
+      </w:tr>
+      <w:tr>
+        <w:tc>
+          <w:tcPr>
+            <w:tcW w:w="1843" w:type="dxa"/>
+          </w:tcPr>
+          <w:p>
+            <w:pPr>
+              <w:spacing w:before="80" w:after="80"/>
+            </w:pPr>
+            <w:r>
+              <w:t>Oberwij xD</w:t>
+            </w:r>
+          </w:p>
+        </w:tc>
+        <w:tc>
+          <w:tcPr>
+            <w:tcW w:w="6095" w:type="dxa"/>
+          </w:tcPr>
+          <w:p>
+            <w:pPr>
+              <w:spacing w:before="80" w:after="80"/>
+            </w:pPr>
+            <w:r>
+              <w:t>Gracz umiera jak zostanie trafiony, tu może być prosta fun</w:t>
+            </w:r>
+            <w:r>
+              <w:t>kcja odejmująca punkty życia, sprawdzająca je z 0 i usuwająca obiekt, jak zajdzie potrzeba (+ ewentualny resp bonusu, może być random, albo i nie).</w:t>
+            </w:r>
           </w:p>
         </w:tc>
       </w:tr>
@@ -2322,7 +2526,7 @@
         <w:tblStyle w:val="Tabela-Siatka"/>
         <w:tblW w:w="0" w:type="auto"/>
         <w:tblInd w:w="392" w:type="dxa"/>
-        <w:tblLook w:val="04A0"/>
+        <w:tblLook w:val="04A0" w:firstRow="1" w:lastRow="0" w:firstColumn="1" w:lastColumn="0" w:noHBand="0" w:noVBand="1"/>
       </w:tblPr>
       <w:tblGrid>
         <w:gridCol w:w="1843"/>
@@ -2696,7 +2900,21 @@
     </w:p>
     <w:p>
       <w:r>
-        <w:t>Przechowuje informacje o wszelkim rozkładzie wrogów i kształtu planszy – w tym również tło, muzyka itd.</w:t>
+        <w:t xml:space="preserve">Przechowuje informacje o wszelkim rozkładzie wrogów i kształtu planszy – w tym również tło, </w:t>
+      </w:r>
+      <w:commentRangeStart w:id="7"/>
+      <w:r>
+        <w:t>muzyka</w:t>
+      </w:r>
+      <w:commentRangeEnd w:id="7"/>
+      <w:r>
+        <w:rPr>
+          <w:rStyle w:val="Odwoaniedokomentarza"/>
+        </w:rPr>
+        <w:commentReference w:id="7"/>
+      </w:r>
+      <w:r>
+        <w:t xml:space="preserve"> itd.</w:t>
       </w:r>
     </w:p>
     <w:p>
@@ -2734,10 +2952,101 @@
       </w:r>
     </w:p>
     <w:p>
-      <w:r>
-        <w:t>y</w:t>
+      <w:pPr>
+        <w:pStyle w:val="Nagwek2"/>
+      </w:pPr>
+      <w:r>
+        <w:t>Hitbox</w:t>
       </w:r>
     </w:p>
+    <w:p>
+      <w:r>
+        <w:t>Trzeba w jakiś sposób wprowadzić sprawdzanie, czy nastąpiła kolizja gracza z pociskiem/wrogiem, mógłby też odpowiadać za znikanie wrogów/pocisków za ekran (postać gracza „zatrzymywałoby” na krańcu). Z tego co widzę, nie ma atrybutu określającego aktualne położenie Enemy/Pocisk, więc mogliby (gracz też) posiadać atrybut typu Hitbox. Sam Hitbox mógłby mieć atrybuty X, Y i  promień (określający rozmiar okręgu, dla jakiego sprawdzamy kolizję).</w:t>
+      </w:r>
+    </w:p>
+    <w:p>
+      <w:r>
+        <w:t>Należałoby też stworzyć jakąś kolekcję Hitboxów, które byłyby przetrzymywane w np. w Game Session. Do tego sprawdzane byłyby 3 typy kolizji (gracz -&gt; wróg, gracz -&gt; pocisk wroga, pocisk gracza -&gt; wróg)</w:t>
+      </w:r>
+      <w:r>
+        <w:t xml:space="preserve">, więc można by te hitboxy jakoś rozróżniać (albo </w:t>
+      </w:r>
+      <w:r>
+        <w:t xml:space="preserve">klasy </w:t>
+      </w:r>
+      <w:commentRangeStart w:id="8"/>
+      <w:r>
+        <w:t>pochodne</w:t>
+      </w:r>
+      <w:commentRangeEnd w:id="8"/>
+      <w:r>
+        <w:rPr>
+          <w:rStyle w:val="Odwoaniedokomentarza"/>
+        </w:rPr>
+        <w:commentReference w:id="8"/>
+      </w:r>
+      <w:r>
+        <w:t>, albo kolejny atrybut będący intem czy enumem) i sprawdzać tylko te kombinacje, które nas interesują.</w:t>
+      </w:r>
+      <w:r>
+        <w:t xml:space="preserve"> A są jeszcze bonusy.</w:t>
+      </w:r>
+    </w:p>
+    <w:p>
+      <w:r>
+        <w:t>Sprawa graze’u. Tu dochodzi jeszcze więcej obliczeń, bo dla hitboxa gracza potrzebny jest dodatkowy atrybut („grazeRadius”)</w:t>
+      </w:r>
+      <w:r>
+        <w:t>, określający czy dla danego pocisku zaliczamy graze. Z drugiej strony, potrzebny jest atrybut w stylu „</w:t>
+      </w:r>
+      <w:commentRangeStart w:id="9"/>
+      <w:r>
+        <w:t>isGrazed</w:t>
+      </w:r>
+      <w:commentRangeEnd w:id="9"/>
+      <w:r>
+        <w:rPr>
+          <w:rStyle w:val="Odwoaniedokomentarza"/>
+        </w:rPr>
+        <w:commentReference w:id="9"/>
+      </w:r>
+      <w:r>
+        <w:t>”, żeby nie doliczało graze’u przy każdej pętli programu dla tego samego przycisku.</w:t>
+      </w:r>
+      <w:bookmarkStart w:id="10" w:name="_GoBack"/>
+      <w:bookmarkEnd w:id="10"/>
+    </w:p>
+    <w:p>
+      <w:r>
+        <w:t>Brzmi jak coś wymagającego sprzętowo przy tych porównaniach.</w:t>
+      </w:r>
+      <w:r>
+        <w:t xml:space="preserve"> Musiałbym przetestować, ja to wygląda.</w:t>
+      </w:r>
+    </w:p>
+    <w:p>
+      <w:pPr>
+        <w:pStyle w:val="Nagwek2"/>
+      </w:pPr>
+      <w:r>
+        <w:t>Bonus</w:t>
+      </w:r>
+    </w:p>
+    <w:p>
+      <w:r>
+        <w:t>Wszelkie doładowania do mocy, dodatkowe bomby + życia</w:t>
+      </w:r>
+      <w:r>
+        <w:t xml:space="preserve">. Gdyby istniała klasa hitbox, to w zasadzie nie wymaga nic oprócz atrybutów „kształt” i „rodzaj bonusu”, bo spadanie odbywałoby się automatycznie (jednostajnie prostoliniowo </w:t>
+      </w:r>
+      <w:r>
+        <w:sym w:font="Wingdings" w:char="F04A"/>
+      </w:r>
+      <w:r>
+        <w:t>) w dół ekranu aż do natrafienia na gracza lub krawędź.</w:t>
+      </w:r>
+    </w:p>
+    <w:p/>
     <w:sectPr>
       <w:pgSz w:w="11906" w:h="16838"/>
       <w:pgMar w:top="1417" w:right="1417" w:bottom="1417" w:left="1417" w:header="708" w:footer="708" w:gutter="0"/>
@@ -2749,7 +3058,7 @@
 </file>
 
 <file path=word/comments.xml><?xml version="1.0" encoding="utf-8"?>
-<w:comments xmlns:ve="http://schemas.openxmlformats.org/markup-compatibility/2006" xmlns:o="urn:schemas-microsoft-com:office:office" xmlns:r="http://schemas.openxmlformats.org/officeDocument/2006/relationships" xmlns:m="http://schemas.openxmlformats.org/officeDocument/2006/math" xmlns:v="urn:schemas-microsoft-com:vml" xmlns:wp="http://schemas.openxmlformats.org/drawingml/2006/wordprocessingDrawing" xmlns:w10="urn:schemas-microsoft-com:office:word" xmlns:w="http://schemas.openxmlformats.org/wordprocessingml/2006/main" xmlns:wne="http://schemas.microsoft.com/office/word/2006/wordml">
+<w:comments xmlns:wpc="http://schemas.microsoft.com/office/word/2010/wordprocessingCanvas" xmlns:mc="http://schemas.openxmlformats.org/markup-compatibility/2006" xmlns:o="urn:schemas-microsoft-com:office:office" xmlns:r="http://schemas.openxmlformats.org/officeDocument/2006/relationships" xmlns:m="http://schemas.openxmlformats.org/officeDocument/2006/math" xmlns:v="urn:schemas-microsoft-com:vml" xmlns:wp14="http://schemas.microsoft.com/office/word/2010/wordprocessingDrawing" xmlns:wp="http://schemas.openxmlformats.org/drawingml/2006/wordprocessingDrawing" xmlns:w10="urn:schemas-microsoft-com:office:word" xmlns:w="http://schemas.openxmlformats.org/wordprocessingml/2006/main" xmlns:w14="http://schemas.microsoft.com/office/word/2010/wordml" xmlns:w15="http://schemas.microsoft.com/office/word/2012/wordml" xmlns:wpg="http://schemas.microsoft.com/office/word/2010/wordprocessingGroup" xmlns:wpi="http://schemas.microsoft.com/office/word/2010/wordprocessingInk" xmlns:wne="http://schemas.microsoft.com/office/word/2006/wordml" xmlns:wps="http://schemas.microsoft.com/office/word/2010/wordprocessingShape" mc:Ignorable="w14 w15 wp14">
   <w:comment w:id="0" w:author="Mati" w:date="2015-03-18T17:18:00Z" w:initials="MF">
     <w:p>
       <w:pPr>
@@ -2772,7 +3081,7 @@
       </w:r>
     </w:p>
   </w:comment>
-  <w:comment w:id="1" w:author="Mati" w:date="2015-03-18T17:00:00Z" w:initials="MF">
+  <w:comment w:id="1" w:author="Bartłomiej Buchała" w:date="2015-03-18T21:30:00Z" w:initials="BB">
     <w:p>
       <w:pPr>
         <w:pStyle w:val="Tekstkomentarza"/>
@@ -2784,15 +3093,158 @@
         <w:annotationRef/>
       </w:r>
       <w:r>
+        <w:t>A może ustawić default dla „Liczba żyć”? Nawet jeżeli byłoby parę stage’y, i statek by się usuwało to przekazywano by aktualną ilość żyć jako argument to stworzenia nowego obiektu statku.</w:t>
+      </w:r>
+    </w:p>
+  </w:comment>
+  <w:comment w:id="2" w:author="Bartłomiej Buchała" w:date="2015-03-18T21:33:00Z" w:initials="BB">
+    <w:p>
+      <w:pPr>
+        <w:pStyle w:val="Tekstkomentarza"/>
+      </w:pPr>
+      <w:r>
+        <w:rPr>
+          <w:rStyle w:val="Odwoaniedokomentarza"/>
+        </w:rPr>
+        <w:annotationRef/>
+      </w:r>
+      <w:r>
+        <w:t>A robimy stały wzrost siły, czy schodkowy (powerup co jakiś poziom mocy?)</w:t>
+      </w:r>
+    </w:p>
+  </w:comment>
+  <w:comment w:id="3" w:author="Bartłomiej Buchała" w:date="2015-03-18T22:36:00Z" w:initials="BB">
+    <w:p>
+      <w:pPr>
+        <w:pStyle w:val="Tekstkomentarza"/>
+      </w:pPr>
+      <w:r>
+        <w:rPr>
+          <w:rStyle w:val="Odwoaniedokomentarza"/>
+        </w:rPr>
+        <w:annotationRef/>
+      </w:r>
+      <w:r>
+        <w:t>I ty powietrze, przeciwko mnie!?</w:t>
+      </w:r>
+    </w:p>
+  </w:comment>
+  <w:comment w:id="4" w:author="Mati" w:date="2015-03-18T17:00:00Z" w:initials="MF">
+    <w:p>
+      <w:pPr>
+        <w:pStyle w:val="Tekstkomentarza"/>
+      </w:pPr>
+      <w:r>
+        <w:rPr>
+          <w:rStyle w:val="Odwoaniedokomentarza"/>
+        </w:rPr>
+        <w:annotationRef/>
+      </w:r>
+      <w:r>
         <w:t>Tu też się skłaniam.</w:t>
+      </w:r>
+    </w:p>
+  </w:comment>
+  <w:comment w:id="5" w:author="Bartłomiej Buchała" w:date="2015-03-18T22:23:00Z" w:initials="BB">
+    <w:p>
+      <w:pPr>
+        <w:pStyle w:val="Tekstkomentarza"/>
+      </w:pPr>
+      <w:r>
+        <w:rPr>
+          <w:rStyle w:val="Odwoaniedokomentarza"/>
+        </w:rPr>
+        <w:annotationRef/>
+      </w:r>
+      <w:r>
+        <w:t>Może być druga opcja</w:t>
+      </w:r>
+    </w:p>
+  </w:comment>
+  <w:comment w:id="6" w:author="Bartłomiej Buchała" w:date="2015-03-18T22:39:00Z" w:initials="BB">
+    <w:p>
+      <w:pPr>
+        <w:pStyle w:val="Tekstkomentarza"/>
+      </w:pPr>
+      <w:r>
+        <w:rPr>
+          <w:rStyle w:val="Odwoaniedokomentarza"/>
+        </w:rPr>
+        <w:annotationRef/>
+      </w:r>
+      <w:r>
+        <w:t>A kiedy się kończy?</w:t>
+      </w:r>
+    </w:p>
+  </w:comment>
+  <w:comment w:id="7" w:author="Bartłomiej Buchała" w:date="2015-03-18T22:08:00Z" w:initials="BB">
+    <w:p>
+      <w:pPr>
+        <w:pStyle w:val="Tekstkomentarza"/>
+      </w:pPr>
+      <w:r>
+        <w:rPr>
+          <w:rStyle w:val="Odwoaniedokomentarza"/>
+        </w:rPr>
+        <w:annotationRef/>
+      </w:r>
+      <w:r>
+        <w:t>Jestem za klasą Stage, która zawiera w sobie „Scenariusz” danego poziomu.</w:t>
+      </w:r>
+    </w:p>
+  </w:comment>
+  <w:comment w:id="8" w:author="Bartłomiej Buchała" w:date="2015-03-18T22:44:00Z" w:initials="BB">
+    <w:p>
+      <w:pPr>
+        <w:pStyle w:val="Tekstkomentarza"/>
+      </w:pPr>
+      <w:r>
+        <w:rPr>
+          <w:rStyle w:val="Odwoaniedokomentarza"/>
+        </w:rPr>
+        <w:annotationRef/>
+      </w:r>
+      <w:r>
+        <w:t>Patrząc na akapit poniżej, to chyba klasy pochodne.</w:t>
+      </w:r>
+    </w:p>
+  </w:comment>
+  <w:comment w:id="9" w:author="Bartłomiej Buchała" w:date="2015-03-18T22:43:00Z" w:initials="BB">
+    <w:p>
+      <w:pPr>
+        <w:pStyle w:val="Tekstkomentarza"/>
+      </w:pPr>
+      <w:r>
+        <w:rPr>
+          <w:rStyle w:val="Odwoaniedokomentarza"/>
+        </w:rPr>
+        <w:annotationRef/>
+      </w:r>
+      <w:r>
+        <w:t>You are already grazed.</w:t>
       </w:r>
     </w:p>
   </w:comment>
 </w:comments>
 </file>
 
+<file path=word/commentsExtended.xml><?xml version="1.0" encoding="utf-8"?>
+<w15:commentsEx xmlns:wpc="http://schemas.microsoft.com/office/word/2010/wordprocessingCanvas" xmlns:mc="http://schemas.openxmlformats.org/markup-compatibility/2006" xmlns:o="urn:schemas-microsoft-com:office:office" xmlns:r="http://schemas.openxmlformats.org/officeDocument/2006/relationships" xmlns:m="http://schemas.openxmlformats.org/officeDocument/2006/math" xmlns:v="urn:schemas-microsoft-com:vml" xmlns:wp14="http://schemas.microsoft.com/office/word/2010/wordprocessingDrawing" xmlns:wp="http://schemas.openxmlformats.org/drawingml/2006/wordprocessingDrawing" xmlns:w10="urn:schemas-microsoft-com:office:word" xmlns:w="http://schemas.openxmlformats.org/wordprocessingml/2006/main" xmlns:w14="http://schemas.microsoft.com/office/word/2010/wordml" xmlns:w15="http://schemas.microsoft.com/office/word/2012/wordml" xmlns:wpg="http://schemas.microsoft.com/office/word/2010/wordprocessingGroup" xmlns:wpi="http://schemas.microsoft.com/office/word/2010/wordprocessingInk" xmlns:wne="http://schemas.microsoft.com/office/word/2006/wordml" xmlns:wps="http://schemas.microsoft.com/office/word/2010/wordprocessingShape" mc:Ignorable="w14 w15 wp14">
+  <w15:commentEx w15:paraId="4CA99ADD" w15:done="0"/>
+  <w15:commentEx w15:paraId="21A6E1F6" w15:done="0"/>
+  <w15:commentEx w15:paraId="1A374D65" w15:done="0"/>
+  <w15:commentEx w15:paraId="7CF3ACD4" w15:done="0"/>
+  <w15:commentEx w15:paraId="7594B9A3" w15:done="0"/>
+  <w15:commentEx w15:paraId="407D8B89" w15:paraIdParent="7594B9A3" w15:done="0"/>
+  <w15:commentEx w15:paraId="7A4A8BFD" w15:done="0"/>
+  <w15:commentEx w15:paraId="763AA81F" w15:done="0"/>
+  <w15:commentEx w15:paraId="2AD47224" w15:done="0"/>
+  <w15:commentEx w15:paraId="3DA87675" w15:done="0"/>
+</w15:commentsEx>
+</file>
+
 <file path=word/endnotes.xml><?xml version="1.0" encoding="utf-8"?>
-<w:endnotes xmlns:ve="http://schemas.openxmlformats.org/markup-compatibility/2006" xmlns:o="urn:schemas-microsoft-com:office:office" xmlns:r="http://schemas.openxmlformats.org/officeDocument/2006/relationships" xmlns:m="http://schemas.openxmlformats.org/officeDocument/2006/math" xmlns:v="urn:schemas-microsoft-com:vml" xmlns:wp="http://schemas.openxmlformats.org/drawingml/2006/wordprocessingDrawing" xmlns:w10="urn:schemas-microsoft-com:office:word" xmlns:w="http://schemas.openxmlformats.org/wordprocessingml/2006/main" xmlns:wne="http://schemas.microsoft.com/office/word/2006/wordml">
+<w:endnotes xmlns:wpc="http://schemas.microsoft.com/office/word/2010/wordprocessingCanvas" xmlns:mc="http://schemas.openxmlformats.org/markup-compatibility/2006" xmlns:o="urn:schemas-microsoft-com:office:office" xmlns:r="http://schemas.openxmlformats.org/officeDocument/2006/relationships" xmlns:m="http://schemas.openxmlformats.org/officeDocument/2006/math" xmlns:v="urn:schemas-microsoft-com:vml" xmlns:wp14="http://schemas.microsoft.com/office/word/2010/wordprocessingDrawing" xmlns:wp="http://schemas.openxmlformats.org/drawingml/2006/wordprocessingDrawing" xmlns:w10="urn:schemas-microsoft-com:office:word" xmlns:w="http://schemas.openxmlformats.org/wordprocessingml/2006/main" xmlns:w14="http://schemas.microsoft.com/office/word/2010/wordml" xmlns:w15="http://schemas.microsoft.com/office/word/2012/wordml" xmlns:wpg="http://schemas.microsoft.com/office/word/2010/wordprocessingGroup" xmlns:wpi="http://schemas.microsoft.com/office/word/2010/wordprocessingInk" xmlns:wne="http://schemas.microsoft.com/office/word/2006/wordml" xmlns:wps="http://schemas.microsoft.com/office/word/2010/wordprocessingShape" mc:Ignorable="w14 w15 wp14">
   <w:endnote w:type="separator" w:id="-1">
     <w:p>
       <w:pPr>
@@ -2817,7 +3269,7 @@
 </file>
 
 <file path=word/footnotes.xml><?xml version="1.0" encoding="utf-8"?>
-<w:footnotes xmlns:ve="http://schemas.openxmlformats.org/markup-compatibility/2006" xmlns:o="urn:schemas-microsoft-com:office:office" xmlns:r="http://schemas.openxmlformats.org/officeDocument/2006/relationships" xmlns:m="http://schemas.openxmlformats.org/officeDocument/2006/math" xmlns:v="urn:schemas-microsoft-com:vml" xmlns:wp="http://schemas.openxmlformats.org/drawingml/2006/wordprocessingDrawing" xmlns:w10="urn:schemas-microsoft-com:office:word" xmlns:w="http://schemas.openxmlformats.org/wordprocessingml/2006/main" xmlns:wne="http://schemas.microsoft.com/office/word/2006/wordml">
+<w:footnotes xmlns:wpc="http://schemas.microsoft.com/office/word/2010/wordprocessingCanvas" xmlns:mc="http://schemas.openxmlformats.org/markup-compatibility/2006" xmlns:o="urn:schemas-microsoft-com:office:office" xmlns:r="http://schemas.openxmlformats.org/officeDocument/2006/relationships" xmlns:m="http://schemas.openxmlformats.org/officeDocument/2006/math" xmlns:v="urn:schemas-microsoft-com:vml" xmlns:wp14="http://schemas.microsoft.com/office/word/2010/wordprocessingDrawing" xmlns:wp="http://schemas.openxmlformats.org/drawingml/2006/wordprocessingDrawing" xmlns:w10="urn:schemas-microsoft-com:office:word" xmlns:w="http://schemas.openxmlformats.org/wordprocessingml/2006/main" xmlns:w14="http://schemas.microsoft.com/office/word/2010/wordml" xmlns:w15="http://schemas.microsoft.com/office/word/2012/wordml" xmlns:wpg="http://schemas.microsoft.com/office/word/2010/wordprocessingGroup" xmlns:wpi="http://schemas.microsoft.com/office/word/2010/wordprocessingInk" xmlns:wne="http://schemas.microsoft.com/office/word/2006/wordml" xmlns:wps="http://schemas.microsoft.com/office/word/2010/wordprocessingShape" mc:Ignorable="w14 w15 wp14">
   <w:footnote w:type="separator" w:id="-1">
     <w:p>
       <w:pPr>
@@ -2842,7 +3294,7 @@
 </file>
 
 <file path=word/numbering.xml><?xml version="1.0" encoding="utf-8"?>
-<w:numbering xmlns:ve="http://schemas.openxmlformats.org/markup-compatibility/2006" xmlns:o="urn:schemas-microsoft-com:office:office" xmlns:r="http://schemas.openxmlformats.org/officeDocument/2006/relationships" xmlns:m="http://schemas.openxmlformats.org/officeDocument/2006/math" xmlns:v="urn:schemas-microsoft-com:vml" xmlns:wp="http://schemas.openxmlformats.org/drawingml/2006/wordprocessingDrawing" xmlns:w10="urn:schemas-microsoft-com:office:word" xmlns:w="http://schemas.openxmlformats.org/wordprocessingml/2006/main" xmlns:wne="http://schemas.microsoft.com/office/word/2006/wordml">
+<w:numbering xmlns:wpc="http://schemas.microsoft.com/office/word/2010/wordprocessingCanvas" xmlns:mc="http://schemas.openxmlformats.org/markup-compatibility/2006" xmlns:o="urn:schemas-microsoft-com:office:office" xmlns:r="http://schemas.openxmlformats.org/officeDocument/2006/relationships" xmlns:m="http://schemas.openxmlformats.org/officeDocument/2006/math" xmlns:v="urn:schemas-microsoft-com:vml" xmlns:wp14="http://schemas.microsoft.com/office/word/2010/wordprocessingDrawing" xmlns:wp="http://schemas.openxmlformats.org/drawingml/2006/wordprocessingDrawing" xmlns:w10="urn:schemas-microsoft-com:office:word" xmlns:w="http://schemas.openxmlformats.org/wordprocessingml/2006/main" xmlns:w14="http://schemas.microsoft.com/office/word/2010/wordml" xmlns:w15="http://schemas.microsoft.com/office/word/2012/wordml" xmlns:wpg="http://schemas.microsoft.com/office/word/2010/wordprocessingGroup" xmlns:wpi="http://schemas.microsoft.com/office/word/2010/wordprocessingInk" xmlns:wne="http://schemas.microsoft.com/office/word/2006/wordml" xmlns:wps="http://schemas.microsoft.com/office/word/2010/wordprocessingShape" mc:Ignorable="w14 w15 wp14">
   <w:abstractNum w:abstractNumId="0">
     <w:nsid w:val="2AC340E5"/>
     <w:multiLevelType w:val="hybridMultilevel"/>
@@ -3134,20 +3586,28 @@
       </w:pPr>
     </w:lvl>
   </w:abstractNum>
-  <w:num w:numId="4">
+  <w:num w:numId="1">
     <w:abstractNumId w:val="1"/>
   </w:num>
-  <w:num w:numId="5">
+  <w:num w:numId="2">
     <w:abstractNumId w:val="0"/>
   </w:num>
-  <w:num w:numId="6">
+  <w:num w:numId="3">
     <w:abstractNumId w:val="2"/>
   </w:num>
 </w:numbering>
 </file>
 
+<file path=word/people.xml><?xml version="1.0" encoding="utf-8"?>
+<w15:people xmlns:wpc="http://schemas.microsoft.com/office/word/2010/wordprocessingCanvas" xmlns:mc="http://schemas.openxmlformats.org/markup-compatibility/2006" xmlns:o="urn:schemas-microsoft-com:office:office" xmlns:r="http://schemas.openxmlformats.org/officeDocument/2006/relationships" xmlns:m="http://schemas.openxmlformats.org/officeDocument/2006/math" xmlns:v="urn:schemas-microsoft-com:vml" xmlns:wp14="http://schemas.microsoft.com/office/word/2010/wordprocessingDrawing" xmlns:wp="http://schemas.openxmlformats.org/drawingml/2006/wordprocessingDrawing" xmlns:w10="urn:schemas-microsoft-com:office:word" xmlns:w="http://schemas.openxmlformats.org/wordprocessingml/2006/main" xmlns:w14="http://schemas.microsoft.com/office/word/2010/wordml" xmlns:w15="http://schemas.microsoft.com/office/word/2012/wordml" xmlns:wpg="http://schemas.microsoft.com/office/word/2010/wordprocessingGroup" xmlns:wpi="http://schemas.microsoft.com/office/word/2010/wordprocessingInk" xmlns:wne="http://schemas.microsoft.com/office/word/2006/wordml" xmlns:wps="http://schemas.microsoft.com/office/word/2010/wordprocessingShape" mc:Ignorable="w14 w15 wp14">
+  <w15:person w15:author="Bartłomiej Buchała">
+    <w15:presenceInfo w15:providerId="Windows Live" w15:userId="ccbb42ee5118b30a"/>
+  </w15:person>
+</w15:people>
+</file>
+
 <file path=word/styles.xml><?xml version="1.0" encoding="utf-8"?>
-<w:styles xmlns:r="http://schemas.openxmlformats.org/officeDocument/2006/relationships" xmlns:w="http://schemas.openxmlformats.org/wordprocessingml/2006/main">
+<w:styles xmlns:mc="http://schemas.openxmlformats.org/markup-compatibility/2006" xmlns:r="http://schemas.openxmlformats.org/officeDocument/2006/relationships" xmlns:w="http://schemas.openxmlformats.org/wordprocessingml/2006/main" xmlns:w14="http://schemas.microsoft.com/office/word/2010/wordml" xmlns:w15="http://schemas.microsoft.com/office/word/2012/wordml" mc:Ignorable="w14 w15">
   <w:docDefaults>
     <w:rPrDefault>
       <w:rPr>
@@ -3163,144 +3623,378 @@
       </w:pPr>
     </w:pPrDefault>
   </w:docDefaults>
-  <w:latentStyles w:defLockedState="0" w:defUIPriority="99" w:defSemiHidden="1" w:defUnhideWhenUsed="1" w:defQFormat="0" w:count="267">
-    <w:lsdException w:name="Normal" w:semiHidden="0" w:uiPriority="0" w:unhideWhenUsed="0" w:qFormat="1"/>
-    <w:lsdException w:name="heading 1" w:semiHidden="0" w:uiPriority="9" w:unhideWhenUsed="0" w:qFormat="1"/>
-    <w:lsdException w:name="heading 2" w:uiPriority="9" w:qFormat="1"/>
-    <w:lsdException w:name="heading 3" w:uiPriority="9" w:qFormat="1"/>
-    <w:lsdException w:name="heading 4" w:uiPriority="9" w:qFormat="1"/>
-    <w:lsdException w:name="heading 5" w:uiPriority="9" w:qFormat="1"/>
-    <w:lsdException w:name="heading 6" w:uiPriority="9" w:qFormat="1"/>
-    <w:lsdException w:name="heading 7" w:uiPriority="9" w:qFormat="1"/>
-    <w:lsdException w:name="heading 8" w:uiPriority="9" w:qFormat="1"/>
-    <w:lsdException w:name="heading 9" w:uiPriority="9" w:qFormat="1"/>
-    <w:lsdException w:name="toc 1" w:uiPriority="39"/>
-    <w:lsdException w:name="toc 2" w:uiPriority="39"/>
-    <w:lsdException w:name="toc 3" w:uiPriority="39"/>
-    <w:lsdException w:name="toc 4" w:uiPriority="39"/>
-    <w:lsdException w:name="toc 5" w:uiPriority="39"/>
-    <w:lsdException w:name="toc 6" w:uiPriority="39"/>
-    <w:lsdException w:name="toc 7" w:uiPriority="39"/>
-    <w:lsdException w:name="toc 8" w:uiPriority="39"/>
-    <w:lsdException w:name="toc 9" w:uiPriority="39"/>
-    <w:lsdException w:name="caption" w:uiPriority="35" w:qFormat="1"/>
-    <w:lsdException w:name="Title" w:semiHidden="0" w:uiPriority="10" w:unhideWhenUsed="0" w:qFormat="1"/>
-    <w:lsdException w:name="Default Paragraph Font" w:uiPriority="1"/>
-    <w:lsdException w:name="Subtitle" w:semiHidden="0" w:uiPriority="11" w:unhideWhenUsed="0" w:qFormat="1"/>
-    <w:lsdException w:name="Strong" w:semiHidden="0" w:uiPriority="22" w:unhideWhenUsed="0" w:qFormat="1"/>
-    <w:lsdException w:name="Emphasis" w:semiHidden="0" w:uiPriority="20" w:unhideWhenUsed="0" w:qFormat="1"/>
-    <w:lsdException w:name="Table Grid" w:semiHidden="0" w:uiPriority="59" w:unhideWhenUsed="0"/>
-    <w:lsdException w:name="Placeholder Text" w:unhideWhenUsed="0"/>
-    <w:lsdException w:name="No Spacing" w:semiHidden="0" w:uiPriority="1" w:unhideWhenUsed="0" w:qFormat="1"/>
-    <w:lsdException w:name="Light Shading" w:semiHidden="0" w:uiPriority="60" w:unhideWhenUsed="0"/>
-    <w:lsdException w:name="Light List" w:semiHidden="0" w:uiPriority="61" w:unhideWhenUsed="0"/>
-    <w:lsdException w:name="Light Grid" w:semiHidden="0" w:uiPriority="62" w:unhideWhenUsed="0"/>
-    <w:lsdException w:name="Medium Shading 1" w:semiHidden="0" w:uiPriority="63" w:unhideWhenUsed="0"/>
-    <w:lsdException w:name="Medium Shading 2" w:semiHidden="0" w:uiPriority="64" w:unhideWhenUsed="0"/>
-    <w:lsdException w:name="Medium List 1" w:semiHidden="0" w:uiPriority="65" w:unhideWhenUsed="0"/>
-    <w:lsdException w:name="Medium List 2" w:semiHidden="0" w:uiPriority="66" w:unhideWhenUsed="0"/>
-    <w:lsdException w:name="Medium Grid 1" w:semiHidden="0" w:uiPriority="67" w:unhideWhenUsed="0"/>
-    <w:lsdException w:name="Medium Grid 2" w:semiHidden="0" w:uiPriority="68" w:unhideWhenUsed="0"/>
-    <w:lsdException w:name="Medium Grid 3" w:semiHidden="0" w:uiPriority="69" w:unhideWhenUsed="0"/>
-    <w:lsdException w:name="Dark List" w:semiHidden="0" w:uiPriority="70" w:unhideWhenUsed="0"/>
-    <w:lsdException w:name="Colorful Shading" w:semiHidden="0" w:uiPriority="71" w:unhideWhenUsed="0"/>
-    <w:lsdException w:name="Colorful List" w:semiHidden="0" w:uiPriority="72" w:unhideWhenUsed="0"/>
-    <w:lsdException w:name="Colorful Grid" w:semiHidden="0" w:uiPriority="73" w:unhideWhenUsed="0"/>
-    <w:lsdException w:name="Light Shading Accent 1" w:semiHidden="0" w:uiPriority="60" w:unhideWhenUsed="0"/>
-    <w:lsdException w:name="Light List Accent 1" w:semiHidden="0" w:uiPriority="61" w:unhideWhenUsed="0"/>
-    <w:lsdException w:name="Light Grid Accent 1" w:semiHidden="0" w:uiPriority="62" w:unhideWhenUsed="0"/>
-    <w:lsdException w:name="Medium Shading 1 Accent 1" w:semiHidden="0" w:uiPriority="63" w:unhideWhenUsed="0"/>
-    <w:lsdException w:name="Medium Shading 2 Accent 1" w:semiHidden="0" w:uiPriority="64" w:unhideWhenUsed="0"/>
-    <w:lsdException w:name="Medium List 1 Accent 1" w:semiHidden="0" w:uiPriority="65" w:unhideWhenUsed="0"/>
-    <w:lsdException w:name="Revision" w:unhideWhenUsed="0"/>
-    <w:lsdException w:name="List Paragraph" w:semiHidden="0" w:uiPriority="34" w:unhideWhenUsed="0" w:qFormat="1"/>
-    <w:lsdException w:name="Quote" w:semiHidden="0" w:uiPriority="29" w:unhideWhenUsed="0" w:qFormat="1"/>
-    <w:lsdException w:name="Intense Quote" w:semiHidden="0" w:uiPriority="30" w:unhideWhenUsed="0" w:qFormat="1"/>
-    <w:lsdException w:name="Medium List 2 Accent 1" w:semiHidden="0" w:uiPriority="66" w:unhideWhenUsed="0"/>
-    <w:lsdException w:name="Medium Grid 1 Accent 1" w:semiHidden="0" w:uiPriority="67" w:unhideWhenUsed="0"/>
-    <w:lsdException w:name="Medium Grid 2 Accent 1" w:semiHidden="0" w:uiPriority="68" w:unhideWhenUsed="0"/>
-    <w:lsdException w:name="Medium Grid 3 Accent 1" w:semiHidden="0" w:uiPriority="69" w:unhideWhenUsed="0"/>
-    <w:lsdException w:name="Dark List Accent 1" w:semiHidden="0" w:uiPriority="70" w:unhideWhenUsed="0"/>
-    <w:lsdException w:name="Colorful Shading Accent 1" w:semiHidden="0" w:uiPriority="71" w:unhideWhenUsed="0"/>
-    <w:lsdException w:name="Colorful List Accent 1" w:semiHidden="0" w:uiPriority="72" w:unhideWhenUsed="0"/>
-    <w:lsdException w:name="Colorful Grid Accent 1" w:semiHidden="0" w:uiPriority="73" w:unhideWhenUsed="0"/>
-    <w:lsdException w:name="Light Shading Accent 2" w:semiHidden="0" w:uiPriority="60" w:unhideWhenUsed="0"/>
-    <w:lsdException w:name="Light List Accent 2" w:semiHidden="0" w:uiPriority="61" w:unhideWhenUsed="0"/>
-    <w:lsdException w:name="Light Grid Accent 2" w:semiHidden="0" w:uiPriority="62" w:unhideWhenUsed="0"/>
-    <w:lsdException w:name="Medium Shading 1 Accent 2" w:semiHidden="0" w:uiPriority="63" w:unhideWhenUsed="0"/>
-    <w:lsdException w:name="Medium Shading 2 Accent 2" w:semiHidden="0" w:uiPriority="64" w:unhideWhenUsed="0"/>
-    <w:lsdException w:name="Medium List 1 Accent 2" w:semiHidden="0" w:uiPriority="65" w:unhideWhenUsed="0"/>
-    <w:lsdException w:name="Medium List 2 Accent 2" w:semiHidden="0" w:uiPriority="66" w:unhideWhenUsed="0"/>
-    <w:lsdException w:name="Medium Grid 1 Accent 2" w:semiHidden="0" w:uiPriority="67" w:unhideWhenUsed="0"/>
-    <w:lsdException w:name="Medium Grid 2 Accent 2" w:semiHidden="0" w:uiPriority="68" w:unhideWhenUsed="0"/>
-    <w:lsdException w:name="Medium Grid 3 Accent 2" w:semiHidden="0" w:uiPriority="69" w:unhideWhenUsed="0"/>
-    <w:lsdException w:name="Dark List Accent 2" w:semiHidden="0" w:uiPriority="70" w:unhideWhenUsed="0"/>
-    <w:lsdException w:name="Colorful Shading Accent 2" w:semiHidden="0" w:uiPriority="71" w:unhideWhenUsed="0"/>
-    <w:lsdException w:name="Colorful List Accent 2" w:semiHidden="0" w:uiPriority="72" w:unhideWhenUsed="0"/>
-    <w:lsdException w:name="Colorful Grid Accent 2" w:semiHidden="0" w:uiPriority="73" w:unhideWhenUsed="0"/>
-    <w:lsdException w:name="Light Shading Accent 3" w:semiHidden="0" w:uiPriority="60" w:unhideWhenUsed="0"/>
-    <w:lsdException w:name="Light List Accent 3" w:semiHidden="0" w:uiPriority="61" w:unhideWhenUsed="0"/>
-    <w:lsdException w:name="Light Grid Accent 3" w:semiHidden="0" w:uiPriority="62" w:unhideWhenUsed="0"/>
-    <w:lsdException w:name="Medium Shading 1 Accent 3" w:semiHidden="0" w:uiPriority="63" w:unhideWhenUsed="0"/>
-    <w:lsdException w:name="Medium Shading 2 Accent 3" w:semiHidden="0" w:uiPriority="64" w:unhideWhenUsed="0"/>
-    <w:lsdException w:name="Medium List 1 Accent 3" w:semiHidden="0" w:uiPriority="65" w:unhideWhenUsed="0"/>
-    <w:lsdException w:name="Medium List 2 Accent 3" w:semiHidden="0" w:uiPriority="66" w:unhideWhenUsed="0"/>
-    <w:lsdException w:name="Medium Grid 1 Accent 3" w:semiHidden="0" w:uiPriority="67" w:unhideWhenUsed="0"/>
-    <w:lsdException w:name="Medium Grid 2 Accent 3" w:semiHidden="0" w:uiPriority="68" w:unhideWhenUsed="0"/>
-    <w:lsdException w:name="Medium Grid 3 Accent 3" w:semiHidden="0" w:uiPriority="69" w:unhideWhenUsed="0"/>
-    <w:lsdException w:name="Dark List Accent 3" w:semiHidden="0" w:uiPriority="70" w:unhideWhenUsed="0"/>
-    <w:lsdException w:name="Colorful Shading Accent 3" w:semiHidden="0" w:uiPriority="71" w:unhideWhenUsed="0"/>
-    <w:lsdException w:name="Colorful List Accent 3" w:semiHidden="0" w:uiPriority="72" w:unhideWhenUsed="0"/>
-    <w:lsdException w:name="Colorful Grid Accent 3" w:semiHidden="0" w:uiPriority="73" w:unhideWhenUsed="0"/>
-    <w:lsdException w:name="Light Shading Accent 4" w:semiHidden="0" w:uiPriority="60" w:unhideWhenUsed="0"/>
-    <w:lsdException w:name="Light List Accent 4" w:semiHidden="0" w:uiPriority="61" w:unhideWhenUsed="0"/>
-    <w:lsdException w:name="Light Grid Accent 4" w:semiHidden="0" w:uiPriority="62" w:unhideWhenUsed="0"/>
-    <w:lsdException w:name="Medium Shading 1 Accent 4" w:semiHidden="0" w:uiPriority="63" w:unhideWhenUsed="0"/>
-    <w:lsdException w:name="Medium Shading 2 Accent 4" w:semiHidden="0" w:uiPriority="64" w:unhideWhenUsed="0"/>
-    <w:lsdException w:name="Medium List 1 Accent 4" w:semiHidden="0" w:uiPriority="65" w:unhideWhenUsed="0"/>
-    <w:lsdException w:name="Medium List 2 Accent 4" w:semiHidden="0" w:uiPriority="66" w:unhideWhenUsed="0"/>
-    <w:lsdException w:name="Medium Grid 1 Accent 4" w:semiHidden="0" w:uiPriority="67" w:unhideWhenUsed="0"/>
-    <w:lsdException w:name="Medium Grid 2 Accent 4" w:semiHidden="0" w:uiPriority="68" w:unhideWhenUsed="0"/>
-    <w:lsdException w:name="Medium Grid 3 Accent 4" w:semiHidden="0" w:uiPriority="69" w:unhideWhenUsed="0"/>
-    <w:lsdException w:name="Dark List Accent 4" w:semiHidden="0" w:uiPriority="70" w:unhideWhenUsed="0"/>
-    <w:lsdException w:name="Colorful Shading Accent 4" w:semiHidden="0" w:uiPriority="71" w:unhideWhenUsed="0"/>
-    <w:lsdException w:name="Colorful List Accent 4" w:semiHidden="0" w:uiPriority="72" w:unhideWhenUsed="0"/>
-    <w:lsdException w:name="Colorful Grid Accent 4" w:semiHidden="0" w:uiPriority="73" w:unhideWhenUsed="0"/>
-    <w:lsdException w:name="Light Shading Accent 5" w:semiHidden="0" w:uiPriority="60" w:unhideWhenUsed="0"/>
-    <w:lsdException w:name="Light List Accent 5" w:semiHidden="0" w:uiPriority="61" w:unhideWhenUsed="0"/>
-    <w:lsdException w:name="Light Grid Accent 5" w:semiHidden="0" w:uiPriority="62" w:unhideWhenUsed="0"/>
-    <w:lsdException w:name="Medium Shading 1 Accent 5" w:semiHidden="0" w:uiPriority="63" w:unhideWhenUsed="0"/>
-    <w:lsdException w:name="Medium Shading 2 Accent 5" w:semiHidden="0" w:uiPriority="64" w:unhideWhenUsed="0"/>
-    <w:lsdException w:name="Medium List 1 Accent 5" w:semiHidden="0" w:uiPriority="65" w:unhideWhenUsed="0"/>
-    <w:lsdException w:name="Medium List 2 Accent 5" w:semiHidden="0" w:uiPriority="66" w:unhideWhenUsed="0"/>
-    <w:lsdException w:name="Medium Grid 1 Accent 5" w:semiHidden="0" w:uiPriority="67" w:unhideWhenUsed="0"/>
-    <w:lsdException w:name="Medium Grid 2 Accent 5" w:semiHidden="0" w:uiPriority="68" w:unhideWhenUsed="0"/>
-    <w:lsdException w:name="Medium Grid 3 Accent 5" w:semiHidden="0" w:uiPriority="69" w:unhideWhenUsed="0"/>
-    <w:lsdException w:name="Dark List Accent 5" w:semiHidden="0" w:uiPriority="70" w:unhideWhenUsed="0"/>
-    <w:lsdException w:name="Colorful Shading Accent 5" w:semiHidden="0" w:uiPriority="71" w:unhideWhenUsed="0"/>
-    <w:lsdException w:name="Colorful List Accent 5" w:semiHidden="0" w:uiPriority="72" w:unhideWhenUsed="0"/>
-    <w:lsdException w:name="Colorful Grid Accent 5" w:semiHidden="0" w:uiPriority="73" w:unhideWhenUsed="0"/>
-    <w:lsdException w:name="Light Shading Accent 6" w:semiHidden="0" w:uiPriority="60" w:unhideWhenUsed="0"/>
-    <w:lsdException w:name="Light List Accent 6" w:semiHidden="0" w:uiPriority="61" w:unhideWhenUsed="0"/>
-    <w:lsdException w:name="Light Grid Accent 6" w:semiHidden="0" w:uiPriority="62" w:unhideWhenUsed="0"/>
-    <w:lsdException w:name="Medium Shading 1 Accent 6" w:semiHidden="0" w:uiPriority="63" w:unhideWhenUsed="0"/>
-    <w:lsdException w:name="Medium Shading 2 Accent 6" w:semiHidden="0" w:uiPriority="64" w:unhideWhenUsed="0"/>
-    <w:lsdException w:name="Medium List 1 Accent 6" w:semiHidden="0" w:uiPriority="65" w:unhideWhenUsed="0"/>
-    <w:lsdException w:name="Medium List 2 Accent 6" w:semiHidden="0" w:uiPriority="66" w:unhideWhenUsed="0"/>
-    <w:lsdException w:name="Medium Grid 1 Accent 6" w:semiHidden="0" w:uiPriority="67" w:unhideWhenUsed="0"/>
-    <w:lsdException w:name="Medium Grid 2 Accent 6" w:semiHidden="0" w:uiPriority="68" w:unhideWhenUsed="0"/>
-    <w:lsdException w:name="Medium Grid 3 Accent 6" w:semiHidden="0" w:uiPriority="69" w:unhideWhenUsed="0"/>
-    <w:lsdException w:name="Dark List Accent 6" w:semiHidden="0" w:uiPriority="70" w:unhideWhenUsed="0"/>
-    <w:lsdException w:name="Colorful Shading Accent 6" w:semiHidden="0" w:uiPriority="71" w:unhideWhenUsed="0"/>
-    <w:lsdException w:name="Colorful List Accent 6" w:semiHidden="0" w:uiPriority="72" w:unhideWhenUsed="0"/>
-    <w:lsdException w:name="Colorful Grid Accent 6" w:semiHidden="0" w:uiPriority="73" w:unhideWhenUsed="0"/>
-    <w:lsdException w:name="Subtle Emphasis" w:semiHidden="0" w:uiPriority="19" w:unhideWhenUsed="0" w:qFormat="1"/>
-    <w:lsdException w:name="Intense Emphasis" w:semiHidden="0" w:uiPriority="21" w:unhideWhenUsed="0" w:qFormat="1"/>
-    <w:lsdException w:name="Subtle Reference" w:semiHidden="0" w:uiPriority="31" w:unhideWhenUsed="0" w:qFormat="1"/>
-    <w:lsdException w:name="Intense Reference" w:semiHidden="0" w:uiPriority="32" w:unhideWhenUsed="0" w:qFormat="1"/>
-    <w:lsdException w:name="Book Title" w:semiHidden="0" w:uiPriority="33" w:unhideWhenUsed="0" w:qFormat="1"/>
-    <w:lsdException w:name="Bibliography" w:uiPriority="37"/>
-    <w:lsdException w:name="TOC Heading" w:uiPriority="39" w:qFormat="1"/>
+  <w:latentStyles w:defLockedState="0" w:defUIPriority="99" w:defSemiHidden="0" w:defUnhideWhenUsed="0" w:defQFormat="0" w:count="371">
+    <w:lsdException w:name="Normal" w:uiPriority="0" w:qFormat="1"/>
+    <w:lsdException w:name="heading 1" w:uiPriority="9" w:qFormat="1"/>
+    <w:lsdException w:name="heading 2" w:semiHidden="1" w:uiPriority="9" w:unhideWhenUsed="1" w:qFormat="1"/>
+    <w:lsdException w:name="heading 3" w:semiHidden="1" w:uiPriority="9" w:unhideWhenUsed="1" w:qFormat="1"/>
+    <w:lsdException w:name="heading 4" w:semiHidden="1" w:uiPriority="9" w:unhideWhenUsed="1" w:qFormat="1"/>
+    <w:lsdException w:name="heading 5" w:semiHidden="1" w:uiPriority="9" w:unhideWhenUsed="1" w:qFormat="1"/>
+    <w:lsdException w:name="heading 6" w:semiHidden="1" w:uiPriority="9" w:unhideWhenUsed="1" w:qFormat="1"/>
+    <w:lsdException w:name="heading 7" w:semiHidden="1" w:uiPriority="9" w:unhideWhenUsed="1" w:qFormat="1"/>
+    <w:lsdException w:name="heading 8" w:semiHidden="1" w:uiPriority="9" w:unhideWhenUsed="1" w:qFormat="1"/>
+    <w:lsdException w:name="heading 9" w:semiHidden="1" w:uiPriority="9" w:unhideWhenUsed="1" w:qFormat="1"/>
+    <w:lsdException w:name="index 1" w:semiHidden="1" w:unhideWhenUsed="1"/>
+    <w:lsdException w:name="index 2" w:semiHidden="1" w:unhideWhenUsed="1"/>
+    <w:lsdException w:name="index 3" w:semiHidden="1" w:unhideWhenUsed="1"/>
+    <w:lsdException w:name="index 4" w:semiHidden="1" w:unhideWhenUsed="1"/>
+    <w:lsdException w:name="index 5" w:semiHidden="1" w:unhideWhenUsed="1"/>
+    <w:lsdException w:name="index 6" w:semiHidden="1" w:unhideWhenUsed="1"/>
+    <w:lsdException w:name="index 7" w:semiHidden="1" w:unhideWhenUsed="1"/>
+    <w:lsdException w:name="index 8" w:semiHidden="1" w:unhideWhenUsed="1"/>
+    <w:lsdException w:name="index 9" w:semiHidden="1" w:unhideWhenUsed="1"/>
+    <w:lsdException w:name="toc 1" w:semiHidden="1" w:uiPriority="39" w:unhideWhenUsed="1"/>
+    <w:lsdException w:name="toc 2" w:semiHidden="1" w:uiPriority="39" w:unhideWhenUsed="1"/>
+    <w:lsdException w:name="toc 3" w:semiHidden="1" w:uiPriority="39" w:unhideWhenUsed="1"/>
+    <w:lsdException w:name="toc 4" w:semiHidden="1" w:uiPriority="39" w:unhideWhenUsed="1"/>
+    <w:lsdException w:name="toc 5" w:semiHidden="1" w:uiPriority="39" w:unhideWhenUsed="1"/>
+    <w:lsdException w:name="toc 6" w:semiHidden="1" w:uiPriority="39" w:unhideWhenUsed="1"/>
+    <w:lsdException w:name="toc 7" w:semiHidden="1" w:uiPriority="39" w:unhideWhenUsed="1"/>
+    <w:lsdException w:name="toc 8" w:semiHidden="1" w:uiPriority="39" w:unhideWhenUsed="1"/>
+    <w:lsdException w:name="toc 9" w:semiHidden="1" w:uiPriority="39" w:unhideWhenUsed="1"/>
+    <w:lsdException w:name="Normal Indent" w:semiHidden="1" w:unhideWhenUsed="1"/>
+    <w:lsdException w:name="footnote text" w:semiHidden="1" w:unhideWhenUsed="1"/>
+    <w:lsdException w:name="annotation text" w:semiHidden="1" w:unhideWhenUsed="1"/>
+    <w:lsdException w:name="header" w:semiHidden="1" w:unhideWhenUsed="1"/>
+    <w:lsdException w:name="footer" w:semiHidden="1" w:unhideWhenUsed="1"/>
+    <w:lsdException w:name="index heading" w:semiHidden="1" w:unhideWhenUsed="1"/>
+    <w:lsdException w:name="caption" w:semiHidden="1" w:uiPriority="35" w:unhideWhenUsed="1" w:qFormat="1"/>
+    <w:lsdException w:name="table of figures" w:semiHidden="1" w:unhideWhenUsed="1"/>
+    <w:lsdException w:name="envelope address" w:semiHidden="1" w:unhideWhenUsed="1"/>
+    <w:lsdException w:name="envelope return" w:semiHidden="1" w:unhideWhenUsed="1"/>
+    <w:lsdException w:name="footnote reference" w:semiHidden="1" w:unhideWhenUsed="1"/>
+    <w:lsdException w:name="annotation reference" w:semiHidden="1" w:unhideWhenUsed="1"/>
+    <w:lsdException w:name="line number" w:semiHidden="1" w:unhideWhenUsed="1"/>
+    <w:lsdException w:name="page number" w:semiHidden="1" w:unhideWhenUsed="1"/>
+    <w:lsdException w:name="endnote reference" w:semiHidden="1" w:unhideWhenUsed="1"/>
+    <w:lsdException w:name="endnote text" w:semiHidden="1" w:unhideWhenUsed="1"/>
+    <w:lsdException w:name="table of authorities" w:semiHidden="1" w:unhideWhenUsed="1"/>
+    <w:lsdException w:name="macro" w:semiHidden="1" w:unhideWhenUsed="1"/>
+    <w:lsdException w:name="toa heading" w:semiHidden="1" w:unhideWhenUsed="1"/>
+    <w:lsdException w:name="List" w:semiHidden="1" w:unhideWhenUsed="1"/>
+    <w:lsdException w:name="List Bullet" w:semiHidden="1" w:unhideWhenUsed="1"/>
+    <w:lsdException w:name="List Number" w:semiHidden="1" w:unhideWhenUsed="1"/>
+    <w:lsdException w:name="List 2" w:semiHidden="1" w:unhideWhenUsed="1"/>
+    <w:lsdException w:name="List 3" w:semiHidden="1" w:unhideWhenUsed="1"/>
+    <w:lsdException w:name="List 4" w:semiHidden="1" w:unhideWhenUsed="1"/>
+    <w:lsdException w:name="List 5" w:semiHidden="1" w:unhideWhenUsed="1"/>
+    <w:lsdException w:name="List Bullet 2" w:semiHidden="1" w:unhideWhenUsed="1"/>
+    <w:lsdException w:name="List Bullet 3" w:semiHidden="1" w:unhideWhenUsed="1"/>
+    <w:lsdException w:name="List Bullet 4" w:semiHidden="1" w:unhideWhenUsed="1"/>
+    <w:lsdException w:name="List Bullet 5" w:semiHidden="1" w:unhideWhenUsed="1"/>
+    <w:lsdException w:name="List Number 2" w:semiHidden="1" w:unhideWhenUsed="1"/>
+    <w:lsdException w:name="List Number 3" w:semiHidden="1" w:unhideWhenUsed="1"/>
+    <w:lsdException w:name="List Number 4" w:semiHidden="1" w:unhideWhenUsed="1"/>
+    <w:lsdException w:name="List Number 5" w:semiHidden="1" w:unhideWhenUsed="1"/>
+    <w:lsdException w:name="Title" w:uiPriority="10" w:qFormat="1"/>
+    <w:lsdException w:name="Closing" w:semiHidden="1" w:unhideWhenUsed="1"/>
+    <w:lsdException w:name="Signature" w:semiHidden="1" w:unhideWhenUsed="1"/>
+    <w:lsdException w:name="Default Paragraph Font" w:semiHidden="1" w:uiPriority="1" w:unhideWhenUsed="1"/>
+    <w:lsdException w:name="Body Text" w:semiHidden="1" w:unhideWhenUsed="1"/>
+    <w:lsdException w:name="Body Text Indent" w:semiHidden="1" w:unhideWhenUsed="1"/>
+    <w:lsdException w:name="List Continue" w:semiHidden="1" w:unhideWhenUsed="1"/>
+    <w:lsdException w:name="List Continue 2" w:semiHidden="1" w:unhideWhenUsed="1"/>
+    <w:lsdException w:name="List Continue 3" w:semiHidden="1" w:unhideWhenUsed="1"/>
+    <w:lsdException w:name="List Continue 4" w:semiHidden="1" w:unhideWhenUsed="1"/>
+    <w:lsdException w:name="List Continue 5" w:semiHidden="1" w:unhideWhenUsed="1"/>
+    <w:lsdException w:name="Message Header" w:semiHidden="1" w:unhideWhenUsed="1"/>
+    <w:lsdException w:name="Subtitle" w:uiPriority="11" w:qFormat="1"/>
+    <w:lsdException w:name="Salutation" w:semiHidden="1" w:unhideWhenUsed="1"/>
+    <w:lsdException w:name="Date" w:semiHidden="1" w:unhideWhenUsed="1"/>
+    <w:lsdException w:name="Body Text First Indent" w:semiHidden="1" w:unhideWhenUsed="1"/>
+    <w:lsdException w:name="Body Text First Indent 2" w:semiHidden="1" w:unhideWhenUsed="1"/>
+    <w:lsdException w:name="Note Heading" w:semiHidden="1" w:unhideWhenUsed="1"/>
+    <w:lsdException w:name="Body Text 2" w:semiHidden="1" w:unhideWhenUsed="1"/>
+    <w:lsdException w:name="Body Text 3" w:semiHidden="1" w:unhideWhenUsed="1"/>
+    <w:lsdException w:name="Body Text Indent 2" w:semiHidden="1" w:unhideWhenUsed="1"/>
+    <w:lsdException w:name="Body Text Indent 3" w:semiHidden="1" w:unhideWhenUsed="1"/>
+    <w:lsdException w:name="Block Text" w:semiHidden="1" w:unhideWhenUsed="1"/>
+    <w:lsdException w:name="Hyperlink" w:semiHidden="1" w:unhideWhenUsed="1"/>
+    <w:lsdException w:name="FollowedHyperlink" w:semiHidden="1" w:unhideWhenUsed="1"/>
+    <w:lsdException w:name="Strong" w:uiPriority="22" w:qFormat="1"/>
+    <w:lsdException w:name="Emphasis" w:uiPriority="20" w:qFormat="1"/>
+    <w:lsdException w:name="Document Map" w:semiHidden="1" w:unhideWhenUsed="1"/>
+    <w:lsdException w:name="Plain Text" w:semiHidden="1" w:unhideWhenUsed="1"/>
+    <w:lsdException w:name="E-mail Signature" w:semiHidden="1" w:unhideWhenUsed="1"/>
+    <w:lsdException w:name="HTML Top of Form" w:semiHidden="1" w:unhideWhenUsed="1"/>
+    <w:lsdException w:name="HTML Bottom of Form" w:semiHidden="1" w:unhideWhenUsed="1"/>
+    <w:lsdException w:name="Normal (Web)" w:semiHidden="1" w:unhideWhenUsed="1"/>
+    <w:lsdException w:name="HTML Acronym" w:semiHidden="1" w:unhideWhenUsed="1"/>
+    <w:lsdException w:name="HTML Address" w:semiHidden="1" w:unhideWhenUsed="1"/>
+    <w:lsdException w:name="HTML Cite" w:semiHidden="1" w:unhideWhenUsed="1"/>
+    <w:lsdException w:name="HTML Code" w:semiHidden="1" w:unhideWhenUsed="1"/>
+    <w:lsdException w:name="HTML Definition" w:semiHidden="1" w:unhideWhenUsed="1"/>
+    <w:lsdException w:name="HTML Keyboard" w:semiHidden="1" w:unhideWhenUsed="1"/>
+    <w:lsdException w:name="HTML Preformatted" w:semiHidden="1" w:unhideWhenUsed="1"/>
+    <w:lsdException w:name="HTML Sample" w:semiHidden="1" w:unhideWhenUsed="1"/>
+    <w:lsdException w:name="HTML Typewriter" w:semiHidden="1" w:unhideWhenUsed="1"/>
+    <w:lsdException w:name="HTML Variable" w:semiHidden="1" w:unhideWhenUsed="1"/>
+    <w:lsdException w:name="Normal Table" w:semiHidden="1" w:unhideWhenUsed="1"/>
+    <w:lsdException w:name="annotation subject" w:semiHidden="1" w:unhideWhenUsed="1"/>
+    <w:lsdException w:name="No List" w:semiHidden="1" w:unhideWhenUsed="1"/>
+    <w:lsdException w:name="Outline List 1" w:semiHidden="1" w:unhideWhenUsed="1"/>
+    <w:lsdException w:name="Outline List 2" w:semiHidden="1" w:unhideWhenUsed="1"/>
+    <w:lsdException w:name="Outline List 3" w:semiHidden="1" w:unhideWhenUsed="1"/>
+    <w:lsdException w:name="Table Simple 1" w:semiHidden="1" w:unhideWhenUsed="1"/>
+    <w:lsdException w:name="Table Simple 2" w:semiHidden="1" w:unhideWhenUsed="1"/>
+    <w:lsdException w:name="Table Simple 3" w:semiHidden="1" w:unhideWhenUsed="1"/>
+    <w:lsdException w:name="Table Classic 1" w:semiHidden="1" w:unhideWhenUsed="1"/>
+    <w:lsdException w:name="Table Classic 2" w:semiHidden="1" w:unhideWhenUsed="1"/>
+    <w:lsdException w:name="Table Classic 3" w:semiHidden="1" w:unhideWhenUsed="1"/>
+    <w:lsdException w:name="Table Classic 4" w:semiHidden="1" w:unhideWhenUsed="1"/>
+    <w:lsdException w:name="Table Colorful 1" w:semiHidden="1" w:unhideWhenUsed="1"/>
+    <w:lsdException w:name="Table Colorful 2" w:semiHidden="1" w:unhideWhenUsed="1"/>
+    <w:lsdException w:name="Table Colorful 3" w:semiHidden="1" w:unhideWhenUsed="1"/>
+    <w:lsdException w:name="Table Columns 1" w:semiHidden="1" w:unhideWhenUsed="1"/>
+    <w:lsdException w:name="Table Columns 2" w:semiHidden="1" w:unhideWhenUsed="1"/>
+    <w:lsdException w:name="Table Columns 3" w:semiHidden="1" w:unhideWhenUsed="1"/>
+    <w:lsdException w:name="Table Columns 4" w:semiHidden="1" w:unhideWhenUsed="1"/>
+    <w:lsdException w:name="Table Columns 5" w:semiHidden="1" w:unhideWhenUsed="1"/>
+    <w:lsdException w:name="Table Grid 1" w:semiHidden="1" w:unhideWhenUsed="1"/>
+    <w:lsdException w:name="Table Grid 2" w:semiHidden="1" w:unhideWhenUsed="1"/>
+    <w:lsdException w:name="Table Grid 3" w:semiHidden="1" w:unhideWhenUsed="1"/>
+    <w:lsdException w:name="Table Grid 4" w:semiHidden="1" w:unhideWhenUsed="1"/>
+    <w:lsdException w:name="Table Grid 5" w:semiHidden="1" w:unhideWhenUsed="1"/>
+    <w:lsdException w:name="Table Grid 6" w:semiHidden="1" w:unhideWhenUsed="1"/>
+    <w:lsdException w:name="Table Grid 7" w:semiHidden="1" w:unhideWhenUsed="1"/>
+    <w:lsdException w:name="Table Grid 8" w:semiHidden="1" w:unhideWhenUsed="1"/>
+    <w:lsdException w:name="Table List 1" w:semiHidden="1" w:unhideWhenUsed="1"/>
+    <w:lsdException w:name="Table List 2" w:semiHidden="1" w:unhideWhenUsed="1"/>
+    <w:lsdException w:name="Table List 3" w:semiHidden="1" w:unhideWhenUsed="1"/>
+    <w:lsdException w:name="Table List 4" w:semiHidden="1" w:unhideWhenUsed="1"/>
+    <w:lsdException w:name="Table List 5" w:semiHidden="1" w:unhideWhenUsed="1"/>
+    <w:lsdException w:name="Table List 6" w:semiHidden="1" w:unhideWhenUsed="1"/>
+    <w:lsdException w:name="Table List 7" w:semiHidden="1" w:unhideWhenUsed="1"/>
+    <w:lsdException w:name="Table List 8" w:semiHidden="1" w:unhideWhenUsed="1"/>
+    <w:lsdException w:name="Table 3D effects 1" w:semiHidden="1" w:unhideWhenUsed="1"/>
+    <w:lsdException w:name="Table 3D effects 2" w:semiHidden="1" w:unhideWhenUsed="1"/>
+    <w:lsdException w:name="Table 3D effects 3" w:semiHidden="1" w:unhideWhenUsed="1"/>
+    <w:lsdException w:name="Table Contemporary" w:semiHidden="1" w:unhideWhenUsed="1"/>
+    <w:lsdException w:name="Table Elegant" w:semiHidden="1" w:unhideWhenUsed="1"/>
+    <w:lsdException w:name="Table Professional" w:semiHidden="1" w:unhideWhenUsed="1"/>
+    <w:lsdException w:name="Table Subtle 1" w:semiHidden="1" w:unhideWhenUsed="1"/>
+    <w:lsdException w:name="Table Subtle 2" w:semiHidden="1" w:unhideWhenUsed="1"/>
+    <w:lsdException w:name="Table Web 1" w:semiHidden="1" w:unhideWhenUsed="1"/>
+    <w:lsdException w:name="Table Web 2" w:semiHidden="1" w:unhideWhenUsed="1"/>
+    <w:lsdException w:name="Table Web 3" w:semiHidden="1" w:unhideWhenUsed="1"/>
+    <w:lsdException w:name="Balloon Text" w:semiHidden="1" w:unhideWhenUsed="1"/>
+    <w:lsdException w:name="Table Grid" w:uiPriority="59"/>
+    <w:lsdException w:name="Table Theme" w:semiHidden="1" w:unhideWhenUsed="1"/>
+    <w:lsdException w:name="Placeholder Text" w:semiHidden="1"/>
+    <w:lsdException w:name="No Spacing" w:uiPriority="1" w:qFormat="1"/>
+    <w:lsdException w:name="Light Shading" w:uiPriority="60"/>
+    <w:lsdException w:name="Light List" w:uiPriority="61"/>
+    <w:lsdException w:name="Light Grid" w:uiPriority="62"/>
+    <w:lsdException w:name="Medium Shading 1" w:uiPriority="63"/>
+    <w:lsdException w:name="Medium Shading 2" w:uiPriority="64"/>
+    <w:lsdException w:name="Medium List 1" w:uiPriority="65"/>
+    <w:lsdException w:name="Medium List 2" w:uiPriority="66"/>
+    <w:lsdException w:name="Medium Grid 1" w:uiPriority="67"/>
+    <w:lsdException w:name="Medium Grid 2" w:uiPriority="68"/>
+    <w:lsdException w:name="Medium Grid 3" w:uiPriority="69"/>
+    <w:lsdException w:name="Dark List" w:uiPriority="70"/>
+    <w:lsdException w:name="Colorful Shading" w:uiPriority="71"/>
+    <w:lsdException w:name="Colorful List" w:uiPriority="72"/>
+    <w:lsdException w:name="Colorful Grid" w:uiPriority="73"/>
+    <w:lsdException w:name="Light Shading Accent 1" w:uiPriority="60"/>
+    <w:lsdException w:name="Light List Accent 1" w:uiPriority="61"/>
+    <w:lsdException w:name="Light Grid Accent 1" w:uiPriority="62"/>
+    <w:lsdException w:name="Medium Shading 1 Accent 1" w:uiPriority="63"/>
+    <w:lsdException w:name="Medium Shading 2 Accent 1" w:uiPriority="64"/>
+    <w:lsdException w:name="Medium List 1 Accent 1" w:uiPriority="65"/>
+    <w:lsdException w:name="Revision" w:semiHidden="1"/>
+    <w:lsdException w:name="List Paragraph" w:uiPriority="34" w:qFormat="1"/>
+    <w:lsdException w:name="Quote" w:uiPriority="29" w:qFormat="1"/>
+    <w:lsdException w:name="Intense Quote" w:uiPriority="30" w:qFormat="1"/>
+    <w:lsdException w:name="Medium List 2 Accent 1" w:uiPriority="66"/>
+    <w:lsdException w:name="Medium Grid 1 Accent 1" w:uiPriority="67"/>
+    <w:lsdException w:name="Medium Grid 2 Accent 1" w:uiPriority="68"/>
+    <w:lsdException w:name="Medium Grid 3 Accent 1" w:uiPriority="69"/>
+    <w:lsdException w:name="Dark List Accent 1" w:uiPriority="70"/>
+    <w:lsdException w:name="Colorful Shading Accent 1" w:uiPriority="71"/>
+    <w:lsdException w:name="Colorful List Accent 1" w:uiPriority="72"/>
+    <w:lsdException w:name="Colorful Grid Accent 1" w:uiPriority="73"/>
+    <w:lsdException w:name="Light Shading Accent 2" w:uiPriority="60"/>
+    <w:lsdException w:name="Light List Accent 2" w:uiPriority="61"/>
+    <w:lsdException w:name="Light Grid Accent 2" w:uiPriority="62"/>
+    <w:lsdException w:name="Medium Shading 1 Accent 2" w:uiPriority="63"/>
+    <w:lsdException w:name="Medium Shading 2 Accent 2" w:uiPriority="64"/>
+    <w:lsdException w:name="Medium List 1 Accent 2" w:uiPriority="65"/>
+    <w:lsdException w:name="Medium List 2 Accent 2" w:uiPriority="66"/>
+    <w:lsdException w:name="Medium Grid 1 Accent 2" w:uiPriority="67"/>
+    <w:lsdException w:name="Medium Grid 2 Accent 2" w:uiPriority="68"/>
+    <w:lsdException w:name="Medium Grid 3 Accent 2" w:uiPriority="69"/>
+    <w:lsdException w:name="Dark List Accent 2" w:uiPriority="70"/>
+    <w:lsdException w:name="Colorful Shading Accent 2" w:uiPriority="71"/>
+    <w:lsdException w:name="Colorful List Accent 2" w:uiPriority="72"/>
+    <w:lsdException w:name="Colorful Grid Accent 2" w:uiPriority="73"/>
+    <w:lsdException w:name="Light Shading Accent 3" w:uiPriority="60"/>
+    <w:lsdException w:name="Light List Accent 3" w:uiPriority="61"/>
+    <w:lsdException w:name="Light Grid Accent 3" w:uiPriority="62"/>
+    <w:lsdException w:name="Medium Shading 1 Accent 3" w:uiPriority="63"/>
+    <w:lsdException w:name="Medium Shading 2 Accent 3" w:uiPriority="64"/>
+    <w:lsdException w:name="Medium List 1 Accent 3" w:uiPriority="65"/>
+    <w:lsdException w:name="Medium List 2 Accent 3" w:uiPriority="66"/>
+    <w:lsdException w:name="Medium Grid 1 Accent 3" w:uiPriority="67"/>
+    <w:lsdException w:name="Medium Grid 2 Accent 3" w:uiPriority="68"/>
+    <w:lsdException w:name="Medium Grid 3 Accent 3" w:uiPriority="69"/>
+    <w:lsdException w:name="Dark List Accent 3" w:uiPriority="70"/>
+    <w:lsdException w:name="Colorful Shading Accent 3" w:uiPriority="71"/>
+    <w:lsdException w:name="Colorful List Accent 3" w:uiPriority="72"/>
+    <w:lsdException w:name="Colorful Grid Accent 3" w:uiPriority="73"/>
+    <w:lsdException w:name="Light Shading Accent 4" w:uiPriority="60"/>
+    <w:lsdException w:name="Light List Accent 4" w:uiPriority="61"/>
+    <w:lsdException w:name="Light Grid Accent 4" w:uiPriority="62"/>
+    <w:lsdException w:name="Medium Shading 1 Accent 4" w:uiPriority="63"/>
+    <w:lsdException w:name="Medium Shading 2 Accent 4" w:uiPriority="64"/>
+    <w:lsdException w:name="Medium List 1 Accent 4" w:uiPriority="65"/>
+    <w:lsdException w:name="Medium List 2 Accent 4" w:uiPriority="66"/>
+    <w:lsdException w:name="Medium Grid 1 Accent 4" w:uiPriority="67"/>
+    <w:lsdException w:name="Medium Grid 2 Accent 4" w:uiPriority="68"/>
+    <w:lsdException w:name="Medium Grid 3 Accent 4" w:uiPriority="69"/>
+    <w:lsdException w:name="Dark List Accent 4" w:uiPriority="70"/>
+    <w:lsdException w:name="Colorful Shading Accent 4" w:uiPriority="71"/>
+    <w:lsdException w:name="Colorful List Accent 4" w:uiPriority="72"/>
+    <w:lsdException w:name="Colorful Grid Accent 4" w:uiPriority="73"/>
+    <w:lsdException w:name="Light Shading Accent 5" w:uiPriority="60"/>
+    <w:lsdException w:name="Light List Accent 5" w:uiPriority="61"/>
+    <w:lsdException w:name="Light Grid Accent 5" w:uiPriority="62"/>
+    <w:lsdException w:name="Medium Shading 1 Accent 5" w:uiPriority="63"/>
+    <w:lsdException w:name="Medium Shading 2 Accent 5" w:uiPriority="64"/>
+    <w:lsdException w:name="Medium List 1 Accent 5" w:uiPriority="65"/>
+    <w:lsdException w:name="Medium List 2 Accent 5" w:uiPriority="66"/>
+    <w:lsdException w:name="Medium Grid 1 Accent 5" w:uiPriority="67"/>
+    <w:lsdException w:name="Medium Grid 2 Accent 5" w:uiPriority="68"/>
+    <w:lsdException w:name="Medium Grid 3 Accent 5" w:uiPriority="69"/>
+    <w:lsdException w:name="Dark List Accent 5" w:uiPriority="70"/>
+    <w:lsdException w:name="Colorful Shading Accent 5" w:uiPriority="71"/>
+    <w:lsdException w:name="Colorful List Accent 5" w:uiPriority="72"/>
+    <w:lsdException w:name="Colorful Grid Accent 5" w:uiPriority="73"/>
+    <w:lsdException w:name="Light Shading Accent 6" w:uiPriority="60"/>
+    <w:lsdException w:name="Light List Accent 6" w:uiPriority="61"/>
+    <w:lsdException w:name="Light Grid Accent 6" w:uiPriority="62"/>
+    <w:lsdException w:name="Medium Shading 1 Accent 6" w:uiPriority="63"/>
+    <w:lsdException w:name="Medium Shading 2 Accent 6" w:uiPriority="64"/>
+    <w:lsdException w:name="Medium List 1 Accent 6" w:uiPriority="65"/>
+    <w:lsdException w:name="Medium List 2 Accent 6" w:uiPriority="66"/>
+    <w:lsdException w:name="Medium Grid 1 Accent 6" w:uiPriority="67"/>
+    <w:lsdException w:name="Medium Grid 2 Accent 6" w:uiPriority="68"/>
+    <w:lsdException w:name="Medium Grid 3 Accent 6" w:uiPriority="69"/>
+    <w:lsdException w:name="Dark List Accent 6" w:uiPriority="70"/>
+    <w:lsdException w:name="Colorful Shading Accent 6" w:uiPriority="71"/>
+    <w:lsdException w:name="Colorful List Accent 6" w:uiPriority="72"/>
+    <w:lsdException w:name="Colorful Grid Accent 6" w:uiPriority="73"/>
+    <w:lsdException w:name="Subtle Emphasis" w:uiPriority="19" w:qFormat="1"/>
+    <w:lsdException w:name="Intense Emphasis" w:uiPriority="21" w:qFormat="1"/>
+    <w:lsdException w:name="Subtle Reference" w:uiPriority="31" w:qFormat="1"/>
+    <w:lsdException w:name="Intense Reference" w:uiPriority="32" w:qFormat="1"/>
+    <w:lsdException w:name="Book Title" w:uiPriority="33" w:qFormat="1"/>
+    <w:lsdException w:name="Bibliography" w:semiHidden="1" w:uiPriority="37" w:unhideWhenUsed="1"/>
+    <w:lsdException w:name="TOC Heading" w:semiHidden="1" w:uiPriority="39" w:unhideWhenUsed="1" w:qFormat="1"/>
+    <w:lsdException w:name="Plain Table 1" w:uiPriority="41"/>
+    <w:lsdException w:name="Plain Table 2" w:uiPriority="42"/>
+    <w:lsdException w:name="Plain Table 3" w:uiPriority="43"/>
+    <w:lsdException w:name="Plain Table 4" w:uiPriority="44"/>
+    <w:lsdException w:name="Plain Table 5" w:uiPriority="45"/>
+    <w:lsdException w:name="Grid Table Light" w:uiPriority="40"/>
+    <w:lsdException w:name="Grid Table 1 Light" w:uiPriority="46"/>
+    <w:lsdException w:name="Grid Table 2" w:uiPriority="47"/>
+    <w:lsdException w:name="Grid Table 3" w:uiPriority="48"/>
+    <w:lsdException w:name="Grid Table 4" w:uiPriority="49"/>
+    <w:lsdException w:name="Grid Table 5 Dark" w:uiPriority="50"/>
+    <w:lsdException w:name="Grid Table 6 Colorful" w:uiPriority="51"/>
+    <w:lsdException w:name="Grid Table 7 Colorful" w:uiPriority="52"/>
+    <w:lsdException w:name="Grid Table 1 Light Accent 1" w:uiPriority="46"/>
+    <w:lsdException w:name="Grid Table 2 Accent 1" w:uiPriority="47"/>
+    <w:lsdException w:name="Grid Table 3 Accent 1" w:uiPriority="48"/>
+    <w:lsdException w:name="Grid Table 4 Accent 1" w:uiPriority="49"/>
+    <w:lsdException w:name="Grid Table 5 Dark Accent 1" w:uiPriority="50"/>
+    <w:lsdException w:name="Grid Table 6 Colorful Accent 1" w:uiPriority="51"/>
+    <w:lsdException w:name="Grid Table 7 Colorful Accent 1" w:uiPriority="52"/>
+    <w:lsdException w:name="Grid Table 1 Light Accent 2" w:uiPriority="46"/>
+    <w:lsdException w:name="Grid Table 2 Accent 2" w:uiPriority="47"/>
+    <w:lsdException w:name="Grid Table 3 Accent 2" w:uiPriority="48"/>
+    <w:lsdException w:name="Grid Table 4 Accent 2" w:uiPriority="49"/>
+    <w:lsdException w:name="Grid Table 5 Dark Accent 2" w:uiPriority="50"/>
+    <w:lsdException w:name="Grid Table 6 Colorful Accent 2" w:uiPriority="51"/>
+    <w:lsdException w:name="Grid Table 7 Colorful Accent 2" w:uiPriority="52"/>
+    <w:lsdException w:name="Grid Table 1 Light Accent 3" w:uiPriority="46"/>
+    <w:lsdException w:name="Grid Table 2 Accent 3" w:uiPriority="47"/>
+    <w:lsdException w:name="Grid Table 3 Accent 3" w:uiPriority="48"/>
+    <w:lsdException w:name="Grid Table 4 Accent 3" w:uiPriority="49"/>
+    <w:lsdException w:name="Grid Table 5 Dark Accent 3" w:uiPriority="50"/>
+    <w:lsdException w:name="Grid Table 6 Colorful Accent 3" w:uiPriority="51"/>
+    <w:lsdException w:name="Grid Table 7 Colorful Accent 3" w:uiPriority="52"/>
+    <w:lsdException w:name="Grid Table 1 Light Accent 4" w:uiPriority="46"/>
+    <w:lsdException w:name="Grid Table 2 Accent 4" w:uiPriority="47"/>
+    <w:lsdException w:name="Grid Table 3 Accent 4" w:uiPriority="48"/>
+    <w:lsdException w:name="Grid Table 4 Accent 4" w:uiPriority="49"/>
+    <w:lsdException w:name="Grid Table 5 Dark Accent 4" w:uiPriority="50"/>
+    <w:lsdException w:name="Grid Table 6 Colorful Accent 4" w:uiPriority="51"/>
+    <w:lsdException w:name="Grid Table 7 Colorful Accent 4" w:uiPriority="52"/>
+    <w:lsdException w:name="Grid Table 1 Light Accent 5" w:uiPriority="46"/>
+    <w:lsdException w:name="Grid Table 2 Accent 5" w:uiPriority="47"/>
+    <w:lsdException w:name="Grid Table 3 Accent 5" w:uiPriority="48"/>
+    <w:lsdException w:name="Grid Table 4 Accent 5" w:uiPriority="49"/>
+    <w:lsdException w:name="Grid Table 5 Dark Accent 5" w:uiPriority="50"/>
+    <w:lsdException w:name="Grid Table 6 Colorful Accent 5" w:uiPriority="51"/>
+    <w:lsdException w:name="Grid Table 7 Colorful Accent 5" w:uiPriority="52"/>
+    <w:lsdException w:name="Grid Table 1 Light Accent 6" w:uiPriority="46"/>
+    <w:lsdException w:name="Grid Table 2 Accent 6" w:uiPriority="47"/>
+    <w:lsdException w:name="Grid Table 3 Accent 6" w:uiPriority="48"/>
+    <w:lsdException w:name="Grid Table 4 Accent 6" w:uiPriority="49"/>
+    <w:lsdException w:name="Grid Table 5 Dark Accent 6" w:uiPriority="50"/>
+    <w:lsdException w:name="Grid Table 6 Colorful Accent 6" w:uiPriority="51"/>
+    <w:lsdException w:name="Grid Table 7 Colorful Accent 6" w:uiPriority="52"/>
+    <w:lsdException w:name="List Table 1 Light" w:uiPriority="46"/>
+    <w:lsdException w:name="List Table 2" w:uiPriority="47"/>
+    <w:lsdException w:name="List Table 3" w:uiPriority="48"/>
+    <w:lsdException w:name="List Table 4" w:uiPriority="49"/>
+    <w:lsdException w:name="List Table 5 Dark" w:uiPriority="50"/>
+    <w:lsdException w:name="List Table 6 Colorful" w:uiPriority="51"/>
+    <w:lsdException w:name="List Table 7 Colorful" w:uiPriority="52"/>
+    <w:lsdException w:name="List Table 1 Light Accent 1" w:uiPriority="46"/>
+    <w:lsdException w:name="List Table 2 Accent 1" w:uiPriority="47"/>
+    <w:lsdException w:name="List Table 3 Accent 1" w:uiPriority="48"/>
+    <w:lsdException w:name="List Table 4 Accent 1" w:uiPriority="49"/>
+    <w:lsdException w:name="List Table 5 Dark Accent 1" w:uiPriority="50"/>
+    <w:lsdException w:name="List Table 6 Colorful Accent 1" w:uiPriority="51"/>
+    <w:lsdException w:name="List Table 7 Colorful Accent 1" w:uiPriority="52"/>
+    <w:lsdException w:name="List Table 1 Light Accent 2" w:uiPriority="46"/>
+    <w:lsdException w:name="List Table 2 Accent 2" w:uiPriority="47"/>
+    <w:lsdException w:name="List Table 3 Accent 2" w:uiPriority="48"/>
+    <w:lsdException w:name="List Table 4 Accent 2" w:uiPriority="49"/>
+    <w:lsdException w:name="List Table 5 Dark Accent 2" w:uiPriority="50"/>
+    <w:lsdException w:name="List Table 6 Colorful Accent 2" w:uiPriority="51"/>
+    <w:lsdException w:name="List Table 7 Colorful Accent 2" w:uiPriority="52"/>
+    <w:lsdException w:name="List Table 1 Light Accent 3" w:uiPriority="46"/>
+    <w:lsdException w:name="List Table 2 Accent 3" w:uiPriority="47"/>
+    <w:lsdException w:name="List Table 3 Accent 3" w:uiPriority="48"/>
+    <w:lsdException w:name="List Table 4 Accent 3" w:uiPriority="49"/>
+    <w:lsdException w:name="List Table 5 Dark Accent 3" w:uiPriority="50"/>
+    <w:lsdException w:name="List Table 6 Colorful Accent 3" w:uiPriority="51"/>
+    <w:lsdException w:name="List Table 7 Colorful Accent 3" w:uiPriority="52"/>
+    <w:lsdException w:name="List Table 1 Light Accent 4" w:uiPriority="46"/>
+    <w:lsdException w:name="List Table 2 Accent 4" w:uiPriority="47"/>
+    <w:lsdException w:name="List Table 3 Accent 4" w:uiPriority="48"/>
+    <w:lsdException w:name="List Table 4 Accent 4" w:uiPriority="49"/>
+    <w:lsdException w:name="List Table 5 Dark Accent 4" w:uiPriority="50"/>
+    <w:lsdException w:name="List Table 6 Colorful Accent 4" w:uiPriority="51"/>
+    <w:lsdException w:name="List Table 7 Colorful Accent 4" w:uiPriority="52"/>
+    <w:lsdException w:name="List Table 1 Light Accent 5" w:uiPriority="46"/>
+    <w:lsdException w:name="List Table 2 Accent 5" w:uiPriority="47"/>
+    <w:lsdException w:name="List Table 3 Accent 5" w:uiPriority="48"/>
+    <w:lsdException w:name="List Table 4 Accent 5" w:uiPriority="49"/>
+    <w:lsdException w:name="List Table 5 Dark Accent 5" w:uiPriority="50"/>
+    <w:lsdException w:name="List Table 6 Colorful Accent 5" w:uiPriority="51"/>
+    <w:lsdException w:name="List Table 7 Colorful Accent 5" w:uiPriority="52"/>
+    <w:lsdException w:name="List Table 1 Light Accent 6" w:uiPriority="46"/>
+    <w:lsdException w:name="List Table 2 Accent 6" w:uiPriority="47"/>
+    <w:lsdException w:name="List Table 3 Accent 6" w:uiPriority="48"/>
+    <w:lsdException w:name="List Table 4 Accent 6" w:uiPriority="49"/>
+    <w:lsdException w:name="List Table 5 Dark Accent 6" w:uiPriority="50"/>
+    <w:lsdException w:name="List Table 6 Colorful Accent 6" w:uiPriority="51"/>
+    <w:lsdException w:name="List Table 7 Colorful Accent 6" w:uiPriority="52"/>
   </w:latentStyles>
   <w:style w:type="paragraph" w:default="1" w:styleId="Normalny">
     <w:name w:val="Normal"/>
@@ -3365,7 +4059,6 @@
     <w:uiPriority w:val="99"/>
     <w:semiHidden/>
     <w:unhideWhenUsed/>
-    <w:qFormat/>
     <w:tblPr>
       <w:tblInd w:w="0" w:type="dxa"/>
       <w:tblCellMar>
@@ -3406,7 +4099,6 @@
       <w:spacing w:after="0" w:line="240" w:lineRule="auto"/>
     </w:pPr>
     <w:tblPr>
-      <w:tblInd w:w="0" w:type="dxa"/>
       <w:tblBorders>
         <w:top w:val="single" w:sz="4" w:space="0" w:color="000000" w:themeColor="text1"/>
         <w:left w:val="single" w:sz="4" w:space="0" w:color="000000" w:themeColor="text1"/>
@@ -3415,12 +4107,6 @@
         <w:insideH w:val="single" w:sz="4" w:space="0" w:color="000000" w:themeColor="text1"/>
         <w:insideV w:val="single" w:sz="4" w:space="0" w:color="000000" w:themeColor="text1"/>
       </w:tblBorders>
-      <w:tblCellMar>
-        <w:top w:w="0" w:type="dxa"/>
-        <w:left w:w="108" w:type="dxa"/>
-        <w:bottom w:w="0" w:type="dxa"/>
-        <w:right w:w="108" w:type="dxa"/>
-      </w:tblCellMar>
     </w:tblPr>
   </w:style>
   <w:style w:type="paragraph" w:styleId="Akapitzlist">
@@ -3537,6 +4223,8 @@
     <w:rPr>
       <w:b/>
       <w:bCs/>
+      <w:sz w:val="20"/>
+      <w:szCs w:val="20"/>
     </w:rPr>
   </w:style>
   <w:style w:type="paragraph" w:styleId="Tekstdymka">
@@ -3875,7 +4563,7 @@
 </file>
 
 <file path=customXml/itemProps1.xml><?xml version="1.0" encoding="utf-8"?>
-<ds:datastoreItem xmlns:ds="http://schemas.openxmlformats.org/officeDocument/2006/customXml" ds:itemID="{894677FD-B82D-4628-90F3-FB5DFB36FE50}">
+<ds:datastoreItem xmlns:ds="http://schemas.openxmlformats.org/officeDocument/2006/customXml" ds:itemID="{68FAFBF8-1C28-4558-B2D8-D85C65E5FE11}">
   <ds:schemaRefs>
     <ds:schemaRef ds:uri="http://schemas.openxmlformats.org/officeDocument/2006/bibliography"/>
   </ds:schemaRefs>

</xml_diff>